<commit_message>
initial implementation of multiselect for flatiron
</commit_message>
<xml_diff>
--- a/src/assets/template/FlatironServiceContractTemplate.docx
+++ b/src/assets/template/FlatironServiceContractTemplate.docx
@@ -1496,6 +1496,7 @@
               <w:listItem w:displayText="Tri-Annually" w:value="Tri-Annually"/>
             </w:dropDownList>
           </w:sdtPr>
+          <w:sdtEndPr/>
           <w:sdtContent>
             <w:tc>
               <w:tcPr>
@@ -1574,6 +1575,7 @@
                   <w:listItem w:displayText="T&amp;M Services" w:value="T&amp;M Services"/>
                 </w:dropDownList>
               </w:sdtPr>
+              <w:sdtEndPr/>
               <w:sdtContent>
                 <w:r>
                   <w:rPr>
@@ -1785,6 +1787,7 @@
               <w:listItem w:displayText="Tri-Annually" w:value="Tri-Annually"/>
             </w:dropDownList>
           </w:sdtPr>
+          <w:sdtEndPr/>
           <w:sdtContent>
             <w:tc>
               <w:tcPr>
@@ -1857,6 +1860,7 @@
                   <w:listItem w:displayText="T&amp;M Services" w:value="T&amp;M Services"/>
                 </w:dropDownList>
               </w:sdtPr>
+              <w:sdtEndPr/>
               <w:sdtContent>
                 <w:r>
                   <w:rPr>
@@ -2067,6 +2071,7 @@
               <w:listItem w:displayText="Tri-Annually" w:value="Tri-Annually"/>
             </w:dropDownList>
           </w:sdtPr>
+          <w:sdtEndPr/>
           <w:sdtContent>
             <w:tc>
               <w:tcPr>
@@ -2139,6 +2144,7 @@
                   <w:listItem w:displayText="T&amp;M Services" w:value="T&amp;M Services"/>
                 </w:dropDownList>
               </w:sdtPr>
+              <w:sdtEndPr/>
               <w:sdtContent>
                 <w:r>
                   <w:rPr>
@@ -2355,6 +2361,7 @@
               <w:listItem w:displayText="Tri-Annually" w:value="Tri-Annually"/>
             </w:dropDownList>
           </w:sdtPr>
+          <w:sdtEndPr/>
           <w:sdtContent>
             <w:tc>
               <w:tcPr>
@@ -2427,6 +2434,7 @@
                   <w:listItem w:displayText="T&amp;M Services" w:value="T&amp;M Services"/>
                 </w:dropDownList>
               </w:sdtPr>
+              <w:sdtEndPr/>
               <w:sdtContent>
                 <w:r>
                   <w:rPr>
@@ -2643,6 +2651,7 @@
               <w:listItem w:displayText="Tri-Annually" w:value="Tri-Annually"/>
             </w:dropDownList>
           </w:sdtPr>
+          <w:sdtEndPr/>
           <w:sdtContent>
             <w:tc>
               <w:tcPr>
@@ -2715,6 +2724,7 @@
                   <w:listItem w:displayText="T&amp;M Services" w:value="T&amp;M Services"/>
                 </w:dropDownList>
               </w:sdtPr>
+              <w:sdtEndPr/>
               <w:sdtContent>
                 <w:r>
                   <w:rPr>
@@ -2931,6 +2941,7 @@
               <w:listItem w:displayText="Tri-Annually" w:value="Tri-Annually"/>
             </w:dropDownList>
           </w:sdtPr>
+          <w:sdtEndPr/>
           <w:sdtContent>
             <w:tc>
               <w:tcPr>
@@ -3009,6 +3020,7 @@
                   <w:listItem w:displayText="T&amp;M Services" w:value="T&amp;M Services"/>
                 </w:dropDownList>
               </w:sdtPr>
+              <w:sdtEndPr/>
               <w:sdtContent>
                 <w:r>
                   <w:rPr>
@@ -3225,6 +3237,7 @@
               <w:listItem w:displayText="Tri-Annually" w:value="Tri-Annually"/>
             </w:dropDownList>
           </w:sdtPr>
+          <w:sdtEndPr/>
           <w:sdtContent>
             <w:tc>
               <w:tcPr>
@@ -3303,6 +3316,7 @@
                   <w:listItem w:displayText="T&amp;M Services" w:value="T&amp;M Services"/>
                 </w:dropDownList>
               </w:sdtPr>
+              <w:sdtEndPr/>
               <w:sdtContent>
                 <w:r>
                   <w:rPr>
@@ -3519,6 +3533,7 @@
               <w:listItem w:displayText="Tri-Annually" w:value="Tri-Annually"/>
             </w:dropDownList>
           </w:sdtPr>
+          <w:sdtEndPr/>
           <w:sdtContent>
             <w:tc>
               <w:tcPr>
@@ -3597,6 +3612,7 @@
                   <w:listItem w:displayText="T&amp;M Services" w:value="T&amp;M Services"/>
                 </w:dropDownList>
               </w:sdtPr>
+              <w:sdtEndPr/>
               <w:sdtContent>
                 <w:r>
                   <w:rPr>
@@ -3813,6 +3829,7 @@
               <w:listItem w:displayText="Tri-Annually" w:value="Tri-Annually"/>
             </w:dropDownList>
           </w:sdtPr>
+          <w:sdtEndPr/>
           <w:sdtContent>
             <w:tc>
               <w:tcPr>
@@ -3891,6 +3908,7 @@
                   <w:listItem w:displayText="T&amp;M Services" w:value="T&amp;M Services"/>
                 </w:dropDownList>
               </w:sdtPr>
+              <w:sdtEndPr/>
               <w:sdtContent>
                 <w:r>
                   <w:rPr>
@@ -4107,6 +4125,7 @@
               <w:listItem w:displayText="Tri-Annually" w:value="Tri-Annually"/>
             </w:dropDownList>
           </w:sdtPr>
+          <w:sdtEndPr/>
           <w:sdtContent>
             <w:tc>
               <w:tcPr>
@@ -4185,6 +4204,7 @@
                   <w:listItem w:displayText="T&amp;M Services" w:value="T&amp;M Services"/>
                 </w:dropDownList>
               </w:sdtPr>
+              <w:sdtEndPr/>
               <w:sdtContent>
                 <w:r>
                   <w:rPr>
@@ -11808,10 +11828,4554 @@
         <w:pStyle w:val="BodyText"/>
         <w:keepLines/>
         <w:spacing w:after="240"/>
-        <w:ind w:left="5040"/>
-        <w:rPr>
-          <w:sz w:val="24"/>
-          <w:szCs w:val="24"/>
+        <w:rPr>
+          <w:sz w:val="24"/>
+        </w:rPr>
+      </w:pPr>
+    </w:p>
+    <w:p>
+      <w:pPr>
+        <w:pStyle w:val="BodyText"/>
+        <w:keepLines/>
+        <w:spacing w:after="240"/>
+        <w:rPr>
+          <w:sz w:val="24"/>
+        </w:rPr>
+      </w:pPr>
+    </w:p>
+    <w:p>
+      <w:pPr>
+        <w:pStyle w:val="BodyText"/>
+        <w:keepLines/>
+        <w:spacing w:after="240"/>
+        <w:rPr>
+          <w:sz w:val="24"/>
+        </w:rPr>
+      </w:pPr>
+    </w:p>
+    <w:p>
+      <w:pPr>
+        <w:pStyle w:val="BodyText"/>
+        <w:keepLines/>
+        <w:spacing w:after="240"/>
+        <w:rPr>
+          <w:sz w:val="24"/>
+        </w:rPr>
+      </w:pPr>
+    </w:p>
+    <w:p>
+      <w:pPr>
+        <w:pStyle w:val="BodyText"/>
+        <w:keepLines/>
+        <w:spacing w:after="240"/>
+        <w:rPr>
+          <w:sz w:val="24"/>
+        </w:rPr>
+      </w:pPr>
+    </w:p>
+    <w:p>
+      <w:pPr>
+        <w:pStyle w:val="BodyText"/>
+        <w:keepLines/>
+        <w:spacing w:after="240"/>
+        <w:rPr>
+          <w:sz w:val="24"/>
+        </w:rPr>
+      </w:pPr>
+    </w:p>
+    <w:p>
+      <w:pPr>
+        <w:pStyle w:val="BodyText"/>
+        <w:keepLines/>
+        <w:spacing w:after="240"/>
+        <w:rPr>
+          <w:sz w:val="24"/>
+        </w:rPr>
+      </w:pPr>
+    </w:p>
+    <w:p>
+      <w:pPr>
+        <w:pStyle w:val="BodyText"/>
+        <w:keepLines/>
+        <w:spacing w:after="240"/>
+        <w:rPr>
+          <w:sz w:val="24"/>
+        </w:rPr>
+      </w:pPr>
+    </w:p>
+    <w:p>
+      <w:pPr>
+        <w:pStyle w:val="BodyText"/>
+        <w:keepLines/>
+        <w:spacing w:after="240"/>
+        <w:rPr>
+          <w:sz w:val="24"/>
+        </w:rPr>
+      </w:pPr>
+    </w:p>
+    <w:p>
+      <w:pPr>
+        <w:pStyle w:val="BodyText"/>
+        <w:keepLines/>
+        <w:spacing w:after="240"/>
+        <w:rPr>
+          <w:sz w:val="24"/>
+        </w:rPr>
+      </w:pPr>
+    </w:p>
+    <w:p>
+      <w:pPr>
+        <w:pStyle w:val="BodyText"/>
+        <w:keepLines/>
+        <w:spacing w:after="240"/>
+        <w:rPr>
+          <w:sz w:val="24"/>
+        </w:rPr>
+      </w:pPr>
+    </w:p>
+    <w:p>
+      <w:pPr>
+        <w:pStyle w:val="BodyTextIndent"/>
+        <w:keepLines/>
+        <w:spacing w:after="240"/>
+        <w:ind w:firstLine="720"/>
+        <w:rPr>
+          <w:rFonts w:ascii="Times New Roman" w:hAnsi="Times New Roman" w:cs="Times New Roman"/>
+          <w:szCs w:val="24"/>
+        </w:rPr>
+      </w:pPr>
+      <w:r>
+        <w:rPr>
+          <w:rFonts w:ascii="Times New Roman" w:hAnsi="Times New Roman" w:cs="Times New Roman"/>
+          <w:szCs w:val="24"/>
+        </w:rPr>
+        <w:t>IN WITNESS WHEREOF, the parties hereto have executed this Contract as of the date and year first above written.</w:t>
+      </w:r>
+    </w:p>
+    <w:p>
+      <w:pPr>
+        <w:keepLines/>
+        <w:widowControl/>
+        <w:spacing w:after="240"/>
+        <w:jc w:val="both"/>
+      </w:pPr>
+      <w:r>
+        <w:rPr>
+          <w:u w:val="single"/>
+        </w:rPr>
+        <w:t>OWNER</w:t>
+      </w:r>
+      <w:r>
+        <w:t>:</w:t>
+      </w:r>
+    </w:p>
+    <w:p>
+      <w:pPr>
+        <w:keepLines/>
+        <w:widowControl/>
+        <w:jc w:val="both"/>
+        <w:rPr>
+          <w:bCs/>
+        </w:rPr>
+      </w:pPr>
+      <w:r>
+        <w:rPr>
+          <w:bCs/>
+        </w:rPr>
+        <w:t>{Owner}</w:t>
+      </w:r>
+    </w:p>
+    <w:p>
+      <w:pPr>
+        <w:keepLines/>
+        <w:widowControl/>
+        <w:jc w:val="both"/>
+        <w:rPr>
+          <w:bCs/>
+        </w:rPr>
+      </w:pPr>
+    </w:p>
+    <w:p>
+      <w:pPr>
+        <w:keepLines/>
+        <w:widowControl/>
+        <w:jc w:val="both"/>
+      </w:pPr>
+      <w:r>
+        <w:rPr>
+          <w:bCs/>
+        </w:rPr>
+        <w:t>By:</w:t>
+      </w:r>
+      <w:r>
+        <w:rPr>
+          <w:bCs/>
+        </w:rPr>
+        <w:tab/>
+        <w:t>CRESCENT PROPERTY SERVICES LLC,</w:t>
+      </w:r>
+    </w:p>
+    <w:p>
+      <w:pPr>
+        <w:keepLines/>
+        <w:widowControl/>
+        <w:spacing w:after="720"/>
+        <w:ind w:firstLine="720"/>
+        <w:rPr>
+          <w:bCs/>
+        </w:rPr>
+      </w:pPr>
+      <w:r>
+        <w:rPr>
+          <w:bCs/>
+        </w:rPr>
+        <w:t xml:space="preserve">a </w:t>
+      </w:r>
+      <w:r>
+        <w:rPr>
+          <w:bCs/>
+        </w:rPr>
+        <w:t>Delaware limited liability company,</w:t>
+      </w:r>
+      <w:r>
+        <w:rPr>
+          <w:bCs/>
+        </w:rPr>
+        <w:br/>
+      </w:r>
+      <w:r>
+        <w:rPr>
+          <w:bCs/>
+        </w:rPr>
+        <w:tab/>
+        <w:t>its managing agent</w:t>
+      </w:r>
+    </w:p>
+    <w:p>
+      <w:pPr>
+        <w:keepLines/>
+        <w:widowControl/>
+        <w:ind w:firstLine="720"/>
+        <w:jc w:val="both"/>
+        <w:rPr>
+          <w:u w:val="single"/>
+        </w:rPr>
+      </w:pPr>
+      <w:r>
+        <w:t>By:</w:t>
+      </w:r>
+      <w:r>
+        <w:tab/>
+      </w:r>
+      <w:r>
+        <w:rPr>
+          <w:u w:val="single"/>
+        </w:rPr>
+        <w:tab/>
+      </w:r>
+      <w:r>
+        <w:rPr>
+          <w:u w:val="single"/>
+        </w:rPr>
+        <w:tab/>
+      </w:r>
+      <w:r>
+        <w:rPr>
+          <w:u w:val="single"/>
+        </w:rPr>
+        <w:tab/>
+      </w:r>
+      <w:r>
+        <w:rPr>
+          <w:u w:val="single"/>
+        </w:rPr>
+        <w:tab/>
+      </w:r>
+      <w:r>
+        <w:rPr>
+          <w:u w:val="single"/>
+        </w:rPr>
+        <w:tab/>
+      </w:r>
+      <w:r>
+        <w:rPr>
+          <w:u w:val="single"/>
+        </w:rPr>
+        <w:tab/>
+      </w:r>
+      <w:r>
+        <w:rPr>
+          <w:u w:val="single"/>
+        </w:rPr>
+        <w:tab/>
+      </w:r>
+    </w:p>
+    <w:p>
+      <w:pPr>
+        <w:pStyle w:val="BodyText"/>
+        <w:keepLines/>
+        <w:ind w:firstLine="720"/>
+        <w:rPr>
+          <w:sz w:val="24"/>
+          <w:szCs w:val="24"/>
+          <w:u w:val="single"/>
+        </w:rPr>
+      </w:pPr>
+      <w:r>
+        <w:rPr>
+          <w:sz w:val="24"/>
+          <w:szCs w:val="24"/>
+        </w:rPr>
+        <w:t>Name:</w:t>
+      </w:r>
+      <w:r>
+        <w:rPr>
+          <w:sz w:val="24"/>
+          <w:szCs w:val="24"/>
+        </w:rPr>
+        <w:tab/>
+      </w:r>
+      <w:r>
+        <w:rPr>
+          <w:sz w:val="24"/>
+          <w:szCs w:val="24"/>
+        </w:rPr>
+        <w:t xml:space="preserve">Brandi </w:t>
+      </w:r>
+      <w:proofErr w:type="spellStart"/>
+      <w:r>
+        <w:rPr>
+          <w:sz w:val="24"/>
+          <w:szCs w:val="24"/>
+        </w:rPr>
+        <w:t>Herdzina</w:t>
+      </w:r>
+      <w:proofErr w:type="spellEnd"/>
+    </w:p>
+    <w:p>
+      <w:pPr>
+        <w:pStyle w:val="BodyText"/>
+        <w:keepLines/>
+        <w:spacing w:after="480"/>
+        <w:ind w:firstLine="720"/>
+        <w:rPr>
+          <w:sz w:val="24"/>
+          <w:szCs w:val="24"/>
+          <w:u w:val="single"/>
+        </w:rPr>
+      </w:pPr>
+      <w:r>
+        <w:rPr>
+          <w:sz w:val="24"/>
+          <w:szCs w:val="24"/>
+        </w:rPr>
+        <w:t>Title:</w:t>
+      </w:r>
+      <w:r>
+        <w:rPr>
+          <w:sz w:val="24"/>
+          <w:szCs w:val="24"/>
+        </w:rPr>
+        <w:tab/>
+      </w:r>
+      <w:r>
+        <w:rPr>
+          <w:sz w:val="24"/>
+          <w:szCs w:val="24"/>
+        </w:rPr>
+        <w:t>Authorized Signatory</w:t>
+      </w:r>
+    </w:p>
+    <w:p>
+      <w:pPr>
+        <w:keepLines/>
+        <w:widowControl/>
+        <w:spacing w:after="240"/>
+        <w:jc w:val="both"/>
+      </w:pPr>
+      <w:r>
+        <w:rPr>
+          <w:u w:val="single"/>
+        </w:rPr>
+        <w:t>CONTRACTOR</w:t>
+      </w:r>
+      <w:r>
+        <w:t>:</w:t>
+      </w:r>
+    </w:p>
+    <w:p>
+      <w:pPr>
+        <w:keepLines/>
+        <w:widowControl/>
+        <w:jc w:val="both"/>
+      </w:pPr>
+      <w:r>
+        <w:rPr>
+          <w:bCs/>
+        </w:rPr>
+        <w:t>{Contractor}</w:t>
+      </w:r>
+    </w:p>
+    <w:p>
+      <w:pPr>
+        <w:keepLines/>
+        <w:widowControl/>
+        <w:spacing w:after="720"/>
+        <w:jc w:val="both"/>
+        <w:rPr>
+          <w:bCs/>
+        </w:rPr>
+      </w:pPr>
+      <w:r>
+        <w:rPr>
+          <w:bCs/>
+        </w:rPr>
+        <w:t xml:space="preserve">a </w:t>
+      </w:r>
+      <w:r>
+        <w:rPr>
+          <w:bCs/>
+        </w:rPr>
+        <w:t>{</w:t>
+      </w:r>
+      <w:proofErr w:type="spellStart"/>
+      <w:r>
+        <w:rPr>
+          <w:bCs/>
+        </w:rPr>
+        <w:t>ContractorStateOfFormation</w:t>
+      </w:r>
+      <w:proofErr w:type="spellEnd"/>
+      <w:r>
+        <w:rPr>
+          <w:bCs/>
+        </w:rPr>
+        <w:t>}</w:t>
+      </w:r>
+    </w:p>
+    <w:p>
+      <w:pPr>
+        <w:keepLines/>
+        <w:widowControl/>
+        <w:jc w:val="both"/>
+        <w:rPr>
+          <w:u w:val="single"/>
+        </w:rPr>
+      </w:pPr>
+      <w:r>
+        <w:t>By:</w:t>
+      </w:r>
+      <w:r>
+        <w:tab/>
+      </w:r>
+      <w:r>
+        <w:rPr>
+          <w:u w:val="single"/>
+        </w:rPr>
+        <w:tab/>
+      </w:r>
+      <w:r>
+        <w:rPr>
+          <w:u w:val="single"/>
+        </w:rPr>
+        <w:tab/>
+      </w:r>
+      <w:r>
+        <w:rPr>
+          <w:u w:val="single"/>
+        </w:rPr>
+        <w:tab/>
+      </w:r>
+      <w:r>
+        <w:rPr>
+          <w:u w:val="single"/>
+        </w:rPr>
+        <w:tab/>
+      </w:r>
+      <w:r>
+        <w:rPr>
+          <w:u w:val="single"/>
+        </w:rPr>
+        <w:tab/>
+      </w:r>
+      <w:r>
+        <w:rPr>
+          <w:u w:val="single"/>
+        </w:rPr>
+        <w:tab/>
+      </w:r>
+      <w:r>
+        <w:rPr>
+          <w:u w:val="single"/>
+        </w:rPr>
+        <w:tab/>
+      </w:r>
+    </w:p>
+    <w:p>
+      <w:pPr>
+        <w:pStyle w:val="BodyText"/>
+        <w:keepLines/>
+        <w:rPr>
+          <w:sz w:val="24"/>
+          <w:szCs w:val="24"/>
+          <w:u w:val="single"/>
+        </w:rPr>
+      </w:pPr>
+      <w:r>
+        <w:rPr>
+          <w:sz w:val="24"/>
+          <w:szCs w:val="24"/>
+        </w:rPr>
+        <w:t>Name:</w:t>
+      </w:r>
+      <w:r>
+        <w:rPr>
+          <w:sz w:val="24"/>
+          <w:szCs w:val="24"/>
+        </w:rPr>
+        <w:tab/>
+      </w:r>
+      <w:r>
+        <w:rPr>
+          <w:sz w:val="24"/>
+          <w:szCs w:val="24"/>
+          <w:u w:val="single"/>
+        </w:rPr>
+        <w:tab/>
+      </w:r>
+      <w:r>
+        <w:rPr>
+          <w:sz w:val="24"/>
+          <w:szCs w:val="24"/>
+          <w:u w:val="single"/>
+        </w:rPr>
+        <w:tab/>
+      </w:r>
+      <w:r>
+        <w:rPr>
+          <w:sz w:val="24"/>
+          <w:szCs w:val="24"/>
+          <w:u w:val="single"/>
+        </w:rPr>
+        <w:tab/>
+      </w:r>
+      <w:r>
+        <w:rPr>
+          <w:sz w:val="24"/>
+          <w:szCs w:val="24"/>
+          <w:u w:val="single"/>
+        </w:rPr>
+        <w:tab/>
+      </w:r>
+      <w:r>
+        <w:rPr>
+          <w:sz w:val="24"/>
+          <w:szCs w:val="24"/>
+          <w:u w:val="single"/>
+        </w:rPr>
+        <w:tab/>
+      </w:r>
+      <w:r>
+        <w:rPr>
+          <w:sz w:val="24"/>
+          <w:szCs w:val="24"/>
+          <w:u w:val="single"/>
+        </w:rPr>
+        <w:tab/>
+      </w:r>
+      <w:r>
+        <w:rPr>
+          <w:sz w:val="24"/>
+          <w:szCs w:val="24"/>
+          <w:u w:val="single"/>
+        </w:rPr>
+        <w:tab/>
+      </w:r>
+    </w:p>
+    <w:p>
+      <w:pPr>
+        <w:pStyle w:val="BodyText"/>
+        <w:keepLines/>
+        <w:spacing w:after="240"/>
+        <w:rPr>
+          <w:sz w:val="24"/>
+        </w:rPr>
+      </w:pPr>
+      <w:r>
+        <w:rPr>
+          <w:sz w:val="24"/>
+          <w:szCs w:val="24"/>
+        </w:rPr>
+        <w:t>Title:</w:t>
+      </w:r>
+      <w:r>
+        <w:rPr>
+          <w:sz w:val="24"/>
+          <w:szCs w:val="24"/>
+        </w:rPr>
+        <w:tab/>
+      </w:r>
+      <w:r>
+        <w:rPr>
+          <w:sz w:val="24"/>
+          <w:szCs w:val="24"/>
+          <w:u w:val="single"/>
+        </w:rPr>
+        <w:tab/>
+      </w:r>
+      <w:r>
+        <w:rPr>
+          <w:sz w:val="24"/>
+          <w:szCs w:val="24"/>
+          <w:u w:val="single"/>
+        </w:rPr>
+        <w:tab/>
+      </w:r>
+      <w:r>
+        <w:rPr>
+          <w:sz w:val="24"/>
+          <w:szCs w:val="24"/>
+          <w:u w:val="single"/>
+        </w:rPr>
+        <w:tab/>
+      </w:r>
+      <w:r>
+        <w:rPr>
+          <w:sz w:val="24"/>
+          <w:szCs w:val="24"/>
+          <w:u w:val="single"/>
+        </w:rPr>
+        <w:tab/>
+      </w:r>
+      <w:r>
+        <w:rPr>
+          <w:sz w:val="24"/>
+          <w:szCs w:val="24"/>
+          <w:u w:val="single"/>
+        </w:rPr>
+        <w:tab/>
+      </w:r>
+      <w:r>
+        <w:rPr>
+          <w:sz w:val="24"/>
+          <w:szCs w:val="24"/>
+          <w:u w:val="single"/>
+        </w:rPr>
+        <w:tab/>
+      </w:r>
+      <w:r>
+        <w:rPr>
+          <w:sz w:val="24"/>
+          <w:szCs w:val="24"/>
+          <w:u w:val="single"/>
+        </w:rPr>
+        <w:tab/>
+      </w:r>
+    </w:p>
+    <w:p>
+      <w:pPr>
+        <w:pStyle w:val="BodyText"/>
+        <w:keepLines/>
+        <w:spacing w:after="240"/>
+        <w:rPr>
+          <w:sz w:val="24"/>
+        </w:rPr>
+      </w:pPr>
+    </w:p>
+    <w:p>
+      <w:pPr>
+        <w:pStyle w:val="BodyText"/>
+        <w:keepLines/>
+        <w:spacing w:after="240"/>
+        <w:rPr>
+          <w:sz w:val="24"/>
+        </w:rPr>
+      </w:pPr>
+    </w:p>
+    <w:p>
+      <w:pPr>
+        <w:pStyle w:val="BodyText"/>
+        <w:keepLines/>
+        <w:spacing w:after="240"/>
+        <w:rPr>
+          <w:sz w:val="24"/>
+        </w:rPr>
+      </w:pPr>
+    </w:p>
+    <w:p>
+      <w:pPr>
+        <w:pStyle w:val="BodyText"/>
+        <w:keepLines/>
+        <w:spacing w:after="240"/>
+        <w:rPr>
+          <w:sz w:val="24"/>
+        </w:rPr>
+      </w:pPr>
+    </w:p>
+    <w:p>
+      <w:pPr>
+        <w:pStyle w:val="BodyText"/>
+        <w:keepLines/>
+        <w:spacing w:after="240"/>
+        <w:rPr>
+          <w:sz w:val="24"/>
+        </w:rPr>
+      </w:pPr>
+    </w:p>
+    <w:p>
+      <w:pPr>
+        <w:pStyle w:val="BodyText"/>
+        <w:keepLines/>
+        <w:spacing w:after="240"/>
+        <w:rPr>
+          <w:sz w:val="24"/>
+        </w:rPr>
+      </w:pPr>
+    </w:p>
+    <w:p>
+      <w:pPr>
+        <w:pStyle w:val="BodyText"/>
+        <w:keepLines/>
+        <w:spacing w:after="240"/>
+        <w:rPr>
+          <w:sz w:val="24"/>
+        </w:rPr>
+      </w:pPr>
+    </w:p>
+    <w:p>
+      <w:pPr>
+        <w:pStyle w:val="BodyText"/>
+        <w:keepLines/>
+        <w:spacing w:after="240"/>
+        <w:rPr>
+          <w:sz w:val="24"/>
+        </w:rPr>
+      </w:pPr>
+    </w:p>
+    <w:p>
+      <w:pPr>
+        <w:pStyle w:val="BodyText"/>
+        <w:keepLines/>
+        <w:spacing w:after="240"/>
+        <w:rPr>
+          <w:sz w:val="24"/>
+        </w:rPr>
+      </w:pPr>
+    </w:p>
+    <w:p>
+      <w:pPr>
+        <w:pStyle w:val="BodyText"/>
+        <w:keepLines/>
+        <w:spacing w:after="240"/>
+        <w:rPr>
+          <w:sz w:val="24"/>
+        </w:rPr>
+      </w:pPr>
+    </w:p>
+    <w:p>
+      <w:pPr>
+        <w:pStyle w:val="BodyTextIndent"/>
+        <w:keepLines/>
+        <w:spacing w:after="240"/>
+        <w:ind w:firstLine="720"/>
+        <w:rPr>
+          <w:rFonts w:ascii="Times New Roman" w:hAnsi="Times New Roman" w:cs="Times New Roman"/>
+          <w:szCs w:val="24"/>
+        </w:rPr>
+      </w:pPr>
+      <w:r>
+        <w:rPr>
+          <w:rFonts w:ascii="Times New Roman" w:hAnsi="Times New Roman" w:cs="Times New Roman"/>
+          <w:szCs w:val="24"/>
+        </w:rPr>
+        <w:t>IN WITNESS WHEREOF, the parties hereto have executed this Contract as of the date and year first above written.</w:t>
+      </w:r>
+    </w:p>
+    <w:p>
+      <w:pPr>
+        <w:keepLines/>
+        <w:widowControl/>
+        <w:spacing w:after="240"/>
+        <w:jc w:val="both"/>
+      </w:pPr>
+      <w:r>
+        <w:rPr>
+          <w:u w:val="single"/>
+        </w:rPr>
+        <w:t>OWNER</w:t>
+      </w:r>
+      <w:r>
+        <w:t>:</w:t>
+      </w:r>
+    </w:p>
+    <w:p>
+      <w:pPr>
+        <w:keepLines/>
+        <w:widowControl/>
+        <w:jc w:val="both"/>
+        <w:rPr>
+          <w:bCs/>
+        </w:rPr>
+      </w:pPr>
+      <w:r>
+        <w:rPr>
+          <w:bCs/>
+        </w:rPr>
+        <w:t>{Owner}</w:t>
+      </w:r>
+    </w:p>
+    <w:p>
+      <w:pPr>
+        <w:keepLines/>
+        <w:widowControl/>
+        <w:jc w:val="both"/>
+        <w:rPr>
+          <w:bCs/>
+        </w:rPr>
+      </w:pPr>
+    </w:p>
+    <w:p>
+      <w:pPr>
+        <w:keepLines/>
+        <w:widowControl/>
+        <w:jc w:val="both"/>
+      </w:pPr>
+      <w:r>
+        <w:rPr>
+          <w:bCs/>
+        </w:rPr>
+        <w:t>By:</w:t>
+      </w:r>
+      <w:r>
+        <w:rPr>
+          <w:bCs/>
+        </w:rPr>
+        <w:tab/>
+        <w:t>CRESCENT PROPERTY SERVICES LLC,</w:t>
+      </w:r>
+    </w:p>
+    <w:p>
+      <w:pPr>
+        <w:keepLines/>
+        <w:widowControl/>
+        <w:spacing w:after="720"/>
+        <w:ind w:firstLine="720"/>
+        <w:rPr>
+          <w:bCs/>
+        </w:rPr>
+      </w:pPr>
+      <w:r>
+        <w:rPr>
+          <w:bCs/>
+        </w:rPr>
+        <w:t xml:space="preserve">a </w:t>
+      </w:r>
+      <w:r>
+        <w:rPr>
+          <w:bCs/>
+        </w:rPr>
+        <w:t>Delaware limited liability company,</w:t>
+      </w:r>
+      <w:r>
+        <w:rPr>
+          <w:bCs/>
+        </w:rPr>
+        <w:br/>
+      </w:r>
+      <w:r>
+        <w:rPr>
+          <w:bCs/>
+        </w:rPr>
+        <w:tab/>
+        <w:t>its managing agent</w:t>
+      </w:r>
+    </w:p>
+    <w:p>
+      <w:pPr>
+        <w:keepLines/>
+        <w:widowControl/>
+        <w:ind w:firstLine="720"/>
+        <w:jc w:val="both"/>
+        <w:rPr>
+          <w:u w:val="single"/>
+        </w:rPr>
+      </w:pPr>
+      <w:r>
+        <w:t>By:</w:t>
+      </w:r>
+      <w:r>
+        <w:tab/>
+      </w:r>
+      <w:r>
+        <w:rPr>
+          <w:u w:val="single"/>
+        </w:rPr>
+        <w:tab/>
+      </w:r>
+      <w:r>
+        <w:rPr>
+          <w:u w:val="single"/>
+        </w:rPr>
+        <w:tab/>
+      </w:r>
+      <w:r>
+        <w:rPr>
+          <w:u w:val="single"/>
+        </w:rPr>
+        <w:tab/>
+      </w:r>
+      <w:r>
+        <w:rPr>
+          <w:u w:val="single"/>
+        </w:rPr>
+        <w:tab/>
+      </w:r>
+      <w:r>
+        <w:rPr>
+          <w:u w:val="single"/>
+        </w:rPr>
+        <w:tab/>
+      </w:r>
+      <w:r>
+        <w:rPr>
+          <w:u w:val="single"/>
+        </w:rPr>
+        <w:tab/>
+      </w:r>
+      <w:r>
+        <w:rPr>
+          <w:u w:val="single"/>
+        </w:rPr>
+        <w:tab/>
+      </w:r>
+    </w:p>
+    <w:p>
+      <w:pPr>
+        <w:pStyle w:val="BodyText"/>
+        <w:keepLines/>
+        <w:ind w:firstLine="720"/>
+        <w:rPr>
+          <w:sz w:val="24"/>
+          <w:szCs w:val="24"/>
+          <w:u w:val="single"/>
+        </w:rPr>
+      </w:pPr>
+      <w:r>
+        <w:rPr>
+          <w:sz w:val="24"/>
+          <w:szCs w:val="24"/>
+        </w:rPr>
+        <w:t>Name:</w:t>
+      </w:r>
+      <w:r>
+        <w:rPr>
+          <w:sz w:val="24"/>
+          <w:szCs w:val="24"/>
+        </w:rPr>
+        <w:tab/>
+      </w:r>
+      <w:r>
+        <w:rPr>
+          <w:sz w:val="24"/>
+          <w:szCs w:val="24"/>
+        </w:rPr>
+        <w:t xml:space="preserve">Brandi </w:t>
+      </w:r>
+      <w:proofErr w:type="spellStart"/>
+      <w:r>
+        <w:rPr>
+          <w:sz w:val="24"/>
+          <w:szCs w:val="24"/>
+        </w:rPr>
+        <w:t>Herdzina</w:t>
+      </w:r>
+      <w:proofErr w:type="spellEnd"/>
+    </w:p>
+    <w:p>
+      <w:pPr>
+        <w:pStyle w:val="BodyText"/>
+        <w:keepLines/>
+        <w:spacing w:after="480"/>
+        <w:ind w:firstLine="720"/>
+        <w:rPr>
+          <w:sz w:val="24"/>
+          <w:szCs w:val="24"/>
+          <w:u w:val="single"/>
+        </w:rPr>
+      </w:pPr>
+      <w:r>
+        <w:rPr>
+          <w:sz w:val="24"/>
+          <w:szCs w:val="24"/>
+        </w:rPr>
+        <w:t>Title:</w:t>
+      </w:r>
+      <w:r>
+        <w:rPr>
+          <w:sz w:val="24"/>
+          <w:szCs w:val="24"/>
+        </w:rPr>
+        <w:tab/>
+      </w:r>
+      <w:r>
+        <w:rPr>
+          <w:sz w:val="24"/>
+          <w:szCs w:val="24"/>
+        </w:rPr>
+        <w:t>Authorized Signatory</w:t>
+      </w:r>
+    </w:p>
+    <w:p>
+      <w:pPr>
+        <w:keepLines/>
+        <w:widowControl/>
+        <w:spacing w:after="240"/>
+        <w:jc w:val="both"/>
+      </w:pPr>
+      <w:r>
+        <w:rPr>
+          <w:u w:val="single"/>
+        </w:rPr>
+        <w:t>CONTRACTOR</w:t>
+      </w:r>
+      <w:r>
+        <w:t>:</w:t>
+      </w:r>
+    </w:p>
+    <w:p>
+      <w:pPr>
+        <w:keepLines/>
+        <w:widowControl/>
+        <w:jc w:val="both"/>
+      </w:pPr>
+      <w:r>
+        <w:rPr>
+          <w:bCs/>
+        </w:rPr>
+        <w:t>{Contractor}</w:t>
+      </w:r>
+    </w:p>
+    <w:p>
+      <w:pPr>
+        <w:keepLines/>
+        <w:widowControl/>
+        <w:spacing w:after="720"/>
+        <w:jc w:val="both"/>
+        <w:rPr>
+          <w:bCs/>
+        </w:rPr>
+      </w:pPr>
+      <w:r>
+        <w:rPr>
+          <w:bCs/>
+        </w:rPr>
+        <w:t xml:space="preserve">a </w:t>
+      </w:r>
+      <w:r>
+        <w:rPr>
+          <w:bCs/>
+        </w:rPr>
+        <w:t>{</w:t>
+      </w:r>
+      <w:proofErr w:type="spellStart"/>
+      <w:r>
+        <w:rPr>
+          <w:bCs/>
+        </w:rPr>
+        <w:t>ContractorStateOfFormation</w:t>
+      </w:r>
+      <w:proofErr w:type="spellEnd"/>
+      <w:r>
+        <w:rPr>
+          <w:bCs/>
+        </w:rPr>
+        <w:t>}</w:t>
+      </w:r>
+    </w:p>
+    <w:p>
+      <w:pPr>
+        <w:keepLines/>
+        <w:widowControl/>
+        <w:jc w:val="both"/>
+        <w:rPr>
+          <w:u w:val="single"/>
+        </w:rPr>
+      </w:pPr>
+      <w:r>
+        <w:t>By:</w:t>
+      </w:r>
+      <w:r>
+        <w:tab/>
+      </w:r>
+      <w:r>
+        <w:rPr>
+          <w:u w:val="single"/>
+        </w:rPr>
+        <w:tab/>
+      </w:r>
+      <w:r>
+        <w:rPr>
+          <w:u w:val="single"/>
+        </w:rPr>
+        <w:tab/>
+      </w:r>
+      <w:r>
+        <w:rPr>
+          <w:u w:val="single"/>
+        </w:rPr>
+        <w:tab/>
+      </w:r>
+      <w:r>
+        <w:rPr>
+          <w:u w:val="single"/>
+        </w:rPr>
+        <w:tab/>
+      </w:r>
+      <w:r>
+        <w:rPr>
+          <w:u w:val="single"/>
+        </w:rPr>
+        <w:tab/>
+      </w:r>
+      <w:r>
+        <w:rPr>
+          <w:u w:val="single"/>
+        </w:rPr>
+        <w:tab/>
+      </w:r>
+      <w:r>
+        <w:rPr>
+          <w:u w:val="single"/>
+        </w:rPr>
+        <w:tab/>
+      </w:r>
+    </w:p>
+    <w:p>
+      <w:pPr>
+        <w:pStyle w:val="BodyText"/>
+        <w:keepLines/>
+        <w:rPr>
+          <w:sz w:val="24"/>
+          <w:szCs w:val="24"/>
+          <w:u w:val="single"/>
+        </w:rPr>
+      </w:pPr>
+      <w:r>
+        <w:rPr>
+          <w:sz w:val="24"/>
+          <w:szCs w:val="24"/>
+        </w:rPr>
+        <w:t>Name:</w:t>
+      </w:r>
+      <w:r>
+        <w:rPr>
+          <w:sz w:val="24"/>
+          <w:szCs w:val="24"/>
+        </w:rPr>
+        <w:tab/>
+      </w:r>
+      <w:r>
+        <w:rPr>
+          <w:sz w:val="24"/>
+          <w:szCs w:val="24"/>
+          <w:u w:val="single"/>
+        </w:rPr>
+        <w:tab/>
+      </w:r>
+      <w:r>
+        <w:rPr>
+          <w:sz w:val="24"/>
+          <w:szCs w:val="24"/>
+          <w:u w:val="single"/>
+        </w:rPr>
+        <w:tab/>
+      </w:r>
+      <w:r>
+        <w:rPr>
+          <w:sz w:val="24"/>
+          <w:szCs w:val="24"/>
+          <w:u w:val="single"/>
+        </w:rPr>
+        <w:tab/>
+      </w:r>
+      <w:r>
+        <w:rPr>
+          <w:sz w:val="24"/>
+          <w:szCs w:val="24"/>
+          <w:u w:val="single"/>
+        </w:rPr>
+        <w:tab/>
+      </w:r>
+      <w:r>
+        <w:rPr>
+          <w:sz w:val="24"/>
+          <w:szCs w:val="24"/>
+          <w:u w:val="single"/>
+        </w:rPr>
+        <w:tab/>
+      </w:r>
+      <w:r>
+        <w:rPr>
+          <w:sz w:val="24"/>
+          <w:szCs w:val="24"/>
+          <w:u w:val="single"/>
+        </w:rPr>
+        <w:tab/>
+      </w:r>
+      <w:r>
+        <w:rPr>
+          <w:sz w:val="24"/>
+          <w:szCs w:val="24"/>
+          <w:u w:val="single"/>
+        </w:rPr>
+        <w:tab/>
+      </w:r>
+    </w:p>
+    <w:p>
+      <w:pPr>
+        <w:pStyle w:val="BodyText"/>
+        <w:keepLines/>
+        <w:spacing w:after="240"/>
+        <w:rPr>
+          <w:sz w:val="24"/>
+        </w:rPr>
+      </w:pPr>
+      <w:r>
+        <w:rPr>
+          <w:sz w:val="24"/>
+          <w:szCs w:val="24"/>
+        </w:rPr>
+        <w:t>Title:</w:t>
+      </w:r>
+      <w:r>
+        <w:rPr>
+          <w:sz w:val="24"/>
+          <w:szCs w:val="24"/>
+        </w:rPr>
+        <w:tab/>
+      </w:r>
+      <w:r>
+        <w:rPr>
+          <w:sz w:val="24"/>
+          <w:szCs w:val="24"/>
+          <w:u w:val="single"/>
+        </w:rPr>
+        <w:tab/>
+      </w:r>
+      <w:r>
+        <w:rPr>
+          <w:sz w:val="24"/>
+          <w:szCs w:val="24"/>
+          <w:u w:val="single"/>
+        </w:rPr>
+        <w:tab/>
+      </w:r>
+      <w:r>
+        <w:rPr>
+          <w:sz w:val="24"/>
+          <w:szCs w:val="24"/>
+          <w:u w:val="single"/>
+        </w:rPr>
+        <w:tab/>
+      </w:r>
+      <w:r>
+        <w:rPr>
+          <w:sz w:val="24"/>
+          <w:szCs w:val="24"/>
+          <w:u w:val="single"/>
+        </w:rPr>
+        <w:tab/>
+      </w:r>
+      <w:r>
+        <w:rPr>
+          <w:sz w:val="24"/>
+          <w:szCs w:val="24"/>
+          <w:u w:val="single"/>
+        </w:rPr>
+        <w:tab/>
+      </w:r>
+      <w:r>
+        <w:rPr>
+          <w:sz w:val="24"/>
+          <w:szCs w:val="24"/>
+          <w:u w:val="single"/>
+        </w:rPr>
+        <w:tab/>
+      </w:r>
+      <w:r>
+        <w:rPr>
+          <w:sz w:val="24"/>
+          <w:szCs w:val="24"/>
+          <w:u w:val="single"/>
+        </w:rPr>
+        <w:tab/>
+      </w:r>
+    </w:p>
+    <w:p>
+      <w:pPr>
+        <w:pStyle w:val="BodyText"/>
+        <w:keepLines/>
+        <w:spacing w:after="240"/>
+        <w:rPr>
+          <w:sz w:val="24"/>
+        </w:rPr>
+      </w:pPr>
+    </w:p>
+    <w:p>
+      <w:pPr>
+        <w:pStyle w:val="BodyText"/>
+        <w:keepLines/>
+        <w:spacing w:after="240"/>
+        <w:rPr>
+          <w:sz w:val="24"/>
+        </w:rPr>
+      </w:pPr>
+    </w:p>
+    <w:p>
+      <w:pPr>
+        <w:pStyle w:val="BodyText"/>
+        <w:keepLines/>
+        <w:spacing w:after="240"/>
+        <w:rPr>
+          <w:sz w:val="24"/>
+        </w:rPr>
+      </w:pPr>
+    </w:p>
+    <w:p>
+      <w:pPr>
+        <w:pStyle w:val="BodyText"/>
+        <w:keepLines/>
+        <w:spacing w:after="240"/>
+        <w:rPr>
+          <w:sz w:val="24"/>
+        </w:rPr>
+      </w:pPr>
+    </w:p>
+    <w:p>
+      <w:pPr>
+        <w:pStyle w:val="BodyText"/>
+        <w:keepLines/>
+        <w:spacing w:after="240"/>
+        <w:rPr>
+          <w:sz w:val="24"/>
+        </w:rPr>
+      </w:pPr>
+    </w:p>
+    <w:p>
+      <w:pPr>
+        <w:pStyle w:val="BodyText"/>
+        <w:keepLines/>
+        <w:spacing w:after="240"/>
+        <w:rPr>
+          <w:sz w:val="24"/>
+        </w:rPr>
+      </w:pPr>
+    </w:p>
+    <w:p>
+      <w:pPr>
+        <w:pStyle w:val="BodyText"/>
+        <w:keepLines/>
+        <w:spacing w:after="240"/>
+        <w:rPr>
+          <w:sz w:val="24"/>
+        </w:rPr>
+      </w:pPr>
+    </w:p>
+    <w:p>
+      <w:pPr>
+        <w:pStyle w:val="BodyText"/>
+        <w:keepLines/>
+        <w:spacing w:after="240"/>
+        <w:rPr>
+          <w:sz w:val="24"/>
+        </w:rPr>
+      </w:pPr>
+    </w:p>
+    <w:p>
+      <w:pPr>
+        <w:pStyle w:val="BodyText"/>
+        <w:keepLines/>
+        <w:spacing w:after="240"/>
+        <w:rPr>
+          <w:sz w:val="24"/>
+        </w:rPr>
+      </w:pPr>
+    </w:p>
+    <w:p>
+      <w:pPr>
+        <w:pStyle w:val="BodyText"/>
+        <w:keepLines/>
+        <w:spacing w:after="240"/>
+        <w:rPr>
+          <w:sz w:val="24"/>
+        </w:rPr>
+      </w:pPr>
+    </w:p>
+    <w:p>
+      <w:pPr>
+        <w:pStyle w:val="BodyTextIndent"/>
+        <w:keepLines/>
+        <w:spacing w:after="240"/>
+        <w:ind w:firstLine="720"/>
+        <w:rPr>
+          <w:rFonts w:ascii="Times New Roman" w:hAnsi="Times New Roman" w:cs="Times New Roman"/>
+          <w:szCs w:val="24"/>
+        </w:rPr>
+      </w:pPr>
+      <w:r>
+        <w:rPr>
+          <w:rFonts w:ascii="Times New Roman" w:hAnsi="Times New Roman" w:cs="Times New Roman"/>
+          <w:szCs w:val="24"/>
+        </w:rPr>
+        <w:t>IN WITNESS WHEREOF, the parties hereto have executed this Contract as of the date and year first above written.</w:t>
+      </w:r>
+    </w:p>
+    <w:p>
+      <w:pPr>
+        <w:keepLines/>
+        <w:widowControl/>
+        <w:spacing w:after="240"/>
+        <w:jc w:val="both"/>
+      </w:pPr>
+      <w:r>
+        <w:rPr>
+          <w:u w:val="single"/>
+        </w:rPr>
+        <w:t>OWNER</w:t>
+      </w:r>
+      <w:r>
+        <w:t>:</w:t>
+      </w:r>
+    </w:p>
+    <w:p>
+      <w:pPr>
+        <w:keepLines/>
+        <w:widowControl/>
+        <w:jc w:val="both"/>
+        <w:rPr>
+          <w:bCs/>
+        </w:rPr>
+      </w:pPr>
+      <w:r>
+        <w:rPr>
+          <w:bCs/>
+        </w:rPr>
+        <w:t>{Owner}</w:t>
+      </w:r>
+    </w:p>
+    <w:p>
+      <w:pPr>
+        <w:keepLines/>
+        <w:widowControl/>
+        <w:jc w:val="both"/>
+        <w:rPr>
+          <w:bCs/>
+        </w:rPr>
+      </w:pPr>
+    </w:p>
+    <w:p>
+      <w:pPr>
+        <w:keepLines/>
+        <w:widowControl/>
+        <w:jc w:val="both"/>
+      </w:pPr>
+      <w:r>
+        <w:rPr>
+          <w:bCs/>
+        </w:rPr>
+        <w:t>By:</w:t>
+      </w:r>
+      <w:r>
+        <w:rPr>
+          <w:bCs/>
+        </w:rPr>
+        <w:tab/>
+        <w:t>CRESCENT PROPERTY SERVICES LLC,</w:t>
+      </w:r>
+    </w:p>
+    <w:p>
+      <w:pPr>
+        <w:keepLines/>
+        <w:widowControl/>
+        <w:spacing w:after="720"/>
+        <w:ind w:firstLine="720"/>
+        <w:rPr>
+          <w:bCs/>
+        </w:rPr>
+      </w:pPr>
+      <w:r>
+        <w:rPr>
+          <w:bCs/>
+        </w:rPr>
+        <w:t xml:space="preserve">a </w:t>
+      </w:r>
+      <w:r>
+        <w:rPr>
+          <w:bCs/>
+        </w:rPr>
+        <w:t>Delaware limited liability company,</w:t>
+      </w:r>
+      <w:r>
+        <w:rPr>
+          <w:bCs/>
+        </w:rPr>
+        <w:br/>
+      </w:r>
+      <w:r>
+        <w:rPr>
+          <w:bCs/>
+        </w:rPr>
+        <w:tab/>
+        <w:t>its managing agent</w:t>
+      </w:r>
+    </w:p>
+    <w:p>
+      <w:pPr>
+        <w:keepLines/>
+        <w:widowControl/>
+        <w:ind w:firstLine="720"/>
+        <w:jc w:val="both"/>
+        <w:rPr>
+          <w:u w:val="single"/>
+        </w:rPr>
+      </w:pPr>
+      <w:r>
+        <w:t>By:</w:t>
+      </w:r>
+      <w:r>
+        <w:tab/>
+      </w:r>
+      <w:r>
+        <w:rPr>
+          <w:u w:val="single"/>
+        </w:rPr>
+        <w:tab/>
+      </w:r>
+      <w:r>
+        <w:rPr>
+          <w:u w:val="single"/>
+        </w:rPr>
+        <w:tab/>
+      </w:r>
+      <w:r>
+        <w:rPr>
+          <w:u w:val="single"/>
+        </w:rPr>
+        <w:tab/>
+      </w:r>
+      <w:r>
+        <w:rPr>
+          <w:u w:val="single"/>
+        </w:rPr>
+        <w:tab/>
+      </w:r>
+      <w:r>
+        <w:rPr>
+          <w:u w:val="single"/>
+        </w:rPr>
+        <w:tab/>
+      </w:r>
+      <w:r>
+        <w:rPr>
+          <w:u w:val="single"/>
+        </w:rPr>
+        <w:tab/>
+      </w:r>
+      <w:r>
+        <w:rPr>
+          <w:u w:val="single"/>
+        </w:rPr>
+        <w:tab/>
+      </w:r>
+    </w:p>
+    <w:p>
+      <w:pPr>
+        <w:pStyle w:val="BodyText"/>
+        <w:keepLines/>
+        <w:ind w:firstLine="720"/>
+        <w:rPr>
+          <w:sz w:val="24"/>
+          <w:szCs w:val="24"/>
+          <w:u w:val="single"/>
+        </w:rPr>
+      </w:pPr>
+      <w:r>
+        <w:rPr>
+          <w:sz w:val="24"/>
+          <w:szCs w:val="24"/>
+        </w:rPr>
+        <w:t>Name:</w:t>
+      </w:r>
+      <w:r>
+        <w:rPr>
+          <w:sz w:val="24"/>
+          <w:szCs w:val="24"/>
+        </w:rPr>
+        <w:tab/>
+      </w:r>
+      <w:r>
+        <w:rPr>
+          <w:sz w:val="24"/>
+          <w:szCs w:val="24"/>
+        </w:rPr>
+        <w:t xml:space="preserve">Brandi </w:t>
+      </w:r>
+      <w:proofErr w:type="spellStart"/>
+      <w:r>
+        <w:rPr>
+          <w:sz w:val="24"/>
+          <w:szCs w:val="24"/>
+        </w:rPr>
+        <w:t>Herdzina</w:t>
+      </w:r>
+      <w:proofErr w:type="spellEnd"/>
+    </w:p>
+    <w:p>
+      <w:pPr>
+        <w:pStyle w:val="BodyText"/>
+        <w:keepLines/>
+        <w:spacing w:after="480"/>
+        <w:ind w:firstLine="720"/>
+        <w:rPr>
+          <w:sz w:val="24"/>
+          <w:szCs w:val="24"/>
+          <w:u w:val="single"/>
+        </w:rPr>
+      </w:pPr>
+      <w:r>
+        <w:rPr>
+          <w:sz w:val="24"/>
+          <w:szCs w:val="24"/>
+        </w:rPr>
+        <w:t>Title:</w:t>
+      </w:r>
+      <w:r>
+        <w:rPr>
+          <w:sz w:val="24"/>
+          <w:szCs w:val="24"/>
+        </w:rPr>
+        <w:tab/>
+      </w:r>
+      <w:r>
+        <w:rPr>
+          <w:sz w:val="24"/>
+          <w:szCs w:val="24"/>
+        </w:rPr>
+        <w:t>Authorized Signatory</w:t>
+      </w:r>
+    </w:p>
+    <w:p>
+      <w:pPr>
+        <w:keepLines/>
+        <w:widowControl/>
+        <w:spacing w:after="240"/>
+        <w:jc w:val="both"/>
+      </w:pPr>
+      <w:r>
+        <w:rPr>
+          <w:u w:val="single"/>
+        </w:rPr>
+        <w:t>CONTRACTOR</w:t>
+      </w:r>
+      <w:r>
+        <w:t>:</w:t>
+      </w:r>
+    </w:p>
+    <w:p>
+      <w:pPr>
+        <w:keepLines/>
+        <w:widowControl/>
+        <w:jc w:val="both"/>
+      </w:pPr>
+      <w:r>
+        <w:rPr>
+          <w:bCs/>
+        </w:rPr>
+        <w:t>{Contractor}</w:t>
+      </w:r>
+    </w:p>
+    <w:p>
+      <w:pPr>
+        <w:keepLines/>
+        <w:widowControl/>
+        <w:spacing w:after="720"/>
+        <w:jc w:val="both"/>
+        <w:rPr>
+          <w:bCs/>
+        </w:rPr>
+      </w:pPr>
+      <w:r>
+        <w:rPr>
+          <w:bCs/>
+        </w:rPr>
+        <w:t xml:space="preserve">a </w:t>
+      </w:r>
+      <w:r>
+        <w:rPr>
+          <w:bCs/>
+        </w:rPr>
+        <w:t>{</w:t>
+      </w:r>
+      <w:proofErr w:type="spellStart"/>
+      <w:r>
+        <w:rPr>
+          <w:bCs/>
+        </w:rPr>
+        <w:t>ContractorStateOfFormation</w:t>
+      </w:r>
+      <w:proofErr w:type="spellEnd"/>
+      <w:r>
+        <w:rPr>
+          <w:bCs/>
+        </w:rPr>
+        <w:t>}</w:t>
+      </w:r>
+    </w:p>
+    <w:p>
+      <w:pPr>
+        <w:keepLines/>
+        <w:widowControl/>
+        <w:jc w:val="both"/>
+        <w:rPr>
+          <w:u w:val="single"/>
+        </w:rPr>
+      </w:pPr>
+      <w:r>
+        <w:t>By:</w:t>
+      </w:r>
+      <w:r>
+        <w:tab/>
+      </w:r>
+      <w:r>
+        <w:rPr>
+          <w:u w:val="single"/>
+        </w:rPr>
+        <w:tab/>
+      </w:r>
+      <w:r>
+        <w:rPr>
+          <w:u w:val="single"/>
+        </w:rPr>
+        <w:tab/>
+      </w:r>
+      <w:r>
+        <w:rPr>
+          <w:u w:val="single"/>
+        </w:rPr>
+        <w:tab/>
+      </w:r>
+      <w:r>
+        <w:rPr>
+          <w:u w:val="single"/>
+        </w:rPr>
+        <w:tab/>
+      </w:r>
+      <w:r>
+        <w:rPr>
+          <w:u w:val="single"/>
+        </w:rPr>
+        <w:tab/>
+      </w:r>
+      <w:r>
+        <w:rPr>
+          <w:u w:val="single"/>
+        </w:rPr>
+        <w:tab/>
+      </w:r>
+      <w:r>
+        <w:rPr>
+          <w:u w:val="single"/>
+        </w:rPr>
+        <w:tab/>
+      </w:r>
+    </w:p>
+    <w:p>
+      <w:pPr>
+        <w:pStyle w:val="BodyText"/>
+        <w:keepLines/>
+        <w:rPr>
+          <w:sz w:val="24"/>
+          <w:szCs w:val="24"/>
+          <w:u w:val="single"/>
+        </w:rPr>
+      </w:pPr>
+      <w:r>
+        <w:rPr>
+          <w:sz w:val="24"/>
+          <w:szCs w:val="24"/>
+        </w:rPr>
+        <w:t>Name:</w:t>
+      </w:r>
+      <w:r>
+        <w:rPr>
+          <w:sz w:val="24"/>
+          <w:szCs w:val="24"/>
+        </w:rPr>
+        <w:tab/>
+      </w:r>
+      <w:r>
+        <w:rPr>
+          <w:sz w:val="24"/>
+          <w:szCs w:val="24"/>
+          <w:u w:val="single"/>
+        </w:rPr>
+        <w:tab/>
+      </w:r>
+      <w:r>
+        <w:rPr>
+          <w:sz w:val="24"/>
+          <w:szCs w:val="24"/>
+          <w:u w:val="single"/>
+        </w:rPr>
+        <w:tab/>
+      </w:r>
+      <w:r>
+        <w:rPr>
+          <w:sz w:val="24"/>
+          <w:szCs w:val="24"/>
+          <w:u w:val="single"/>
+        </w:rPr>
+        <w:tab/>
+      </w:r>
+      <w:r>
+        <w:rPr>
+          <w:sz w:val="24"/>
+          <w:szCs w:val="24"/>
+          <w:u w:val="single"/>
+        </w:rPr>
+        <w:tab/>
+      </w:r>
+      <w:r>
+        <w:rPr>
+          <w:sz w:val="24"/>
+          <w:szCs w:val="24"/>
+          <w:u w:val="single"/>
+        </w:rPr>
+        <w:tab/>
+      </w:r>
+      <w:r>
+        <w:rPr>
+          <w:sz w:val="24"/>
+          <w:szCs w:val="24"/>
+          <w:u w:val="single"/>
+        </w:rPr>
+        <w:tab/>
+      </w:r>
+      <w:r>
+        <w:rPr>
+          <w:sz w:val="24"/>
+          <w:szCs w:val="24"/>
+          <w:u w:val="single"/>
+        </w:rPr>
+        <w:tab/>
+      </w:r>
+    </w:p>
+    <w:p>
+      <w:pPr>
+        <w:pStyle w:val="BodyText"/>
+        <w:keepLines/>
+        <w:spacing w:after="240"/>
+        <w:rPr>
+          <w:sz w:val="24"/>
+        </w:rPr>
+      </w:pPr>
+      <w:r>
+        <w:rPr>
+          <w:sz w:val="24"/>
+          <w:szCs w:val="24"/>
+        </w:rPr>
+        <w:t>Title:</w:t>
+      </w:r>
+      <w:r>
+        <w:rPr>
+          <w:sz w:val="24"/>
+          <w:szCs w:val="24"/>
+        </w:rPr>
+        <w:tab/>
+      </w:r>
+      <w:r>
+        <w:rPr>
+          <w:sz w:val="24"/>
+          <w:szCs w:val="24"/>
+          <w:u w:val="single"/>
+        </w:rPr>
+        <w:tab/>
+      </w:r>
+      <w:r>
+        <w:rPr>
+          <w:sz w:val="24"/>
+          <w:szCs w:val="24"/>
+          <w:u w:val="single"/>
+        </w:rPr>
+        <w:tab/>
+      </w:r>
+      <w:r>
+        <w:rPr>
+          <w:sz w:val="24"/>
+          <w:szCs w:val="24"/>
+          <w:u w:val="single"/>
+        </w:rPr>
+        <w:tab/>
+      </w:r>
+      <w:r>
+        <w:rPr>
+          <w:sz w:val="24"/>
+          <w:szCs w:val="24"/>
+          <w:u w:val="single"/>
+        </w:rPr>
+        <w:tab/>
+      </w:r>
+      <w:r>
+        <w:rPr>
+          <w:sz w:val="24"/>
+          <w:szCs w:val="24"/>
+          <w:u w:val="single"/>
+        </w:rPr>
+        <w:tab/>
+      </w:r>
+      <w:r>
+        <w:rPr>
+          <w:sz w:val="24"/>
+          <w:szCs w:val="24"/>
+          <w:u w:val="single"/>
+        </w:rPr>
+        <w:tab/>
+      </w:r>
+      <w:r>
+        <w:rPr>
+          <w:sz w:val="24"/>
+          <w:szCs w:val="24"/>
+          <w:u w:val="single"/>
+        </w:rPr>
+        <w:tab/>
+      </w:r>
+    </w:p>
+    <w:p>
+      <w:pPr>
+        <w:pStyle w:val="BodyText"/>
+        <w:keepLines/>
+        <w:spacing w:after="240"/>
+        <w:rPr>
+          <w:sz w:val="24"/>
+        </w:rPr>
+      </w:pPr>
+    </w:p>
+    <w:p>
+      <w:pPr>
+        <w:pStyle w:val="BodyText"/>
+        <w:keepLines/>
+        <w:spacing w:after="240"/>
+        <w:rPr>
+          <w:sz w:val="24"/>
+        </w:rPr>
+      </w:pPr>
+    </w:p>
+    <w:p>
+      <w:pPr>
+        <w:pStyle w:val="BodyText"/>
+        <w:keepLines/>
+        <w:spacing w:after="240"/>
+        <w:rPr>
+          <w:sz w:val="24"/>
+        </w:rPr>
+      </w:pPr>
+    </w:p>
+    <w:p>
+      <w:pPr>
+        <w:pStyle w:val="BodyText"/>
+        <w:keepLines/>
+        <w:spacing w:after="240"/>
+        <w:rPr>
+          <w:sz w:val="24"/>
+        </w:rPr>
+      </w:pPr>
+    </w:p>
+    <w:p>
+      <w:pPr>
+        <w:pStyle w:val="BodyText"/>
+        <w:keepLines/>
+        <w:spacing w:after="240"/>
+        <w:rPr>
+          <w:sz w:val="24"/>
+        </w:rPr>
+      </w:pPr>
+    </w:p>
+    <w:p>
+      <w:pPr>
+        <w:pStyle w:val="BodyText"/>
+        <w:keepLines/>
+        <w:spacing w:after="240"/>
+        <w:rPr>
+          <w:sz w:val="24"/>
+        </w:rPr>
+      </w:pPr>
+    </w:p>
+    <w:p>
+      <w:pPr>
+        <w:pStyle w:val="BodyText"/>
+        <w:keepLines/>
+        <w:spacing w:after="240"/>
+        <w:rPr>
+          <w:sz w:val="24"/>
+        </w:rPr>
+      </w:pPr>
+    </w:p>
+    <w:p>
+      <w:pPr>
+        <w:pStyle w:val="BodyText"/>
+        <w:keepLines/>
+        <w:spacing w:after="240"/>
+        <w:rPr>
+          <w:sz w:val="24"/>
+        </w:rPr>
+      </w:pPr>
+    </w:p>
+    <w:p>
+      <w:pPr>
+        <w:pStyle w:val="BodyText"/>
+        <w:keepLines/>
+        <w:spacing w:after="240"/>
+        <w:rPr>
+          <w:sz w:val="24"/>
+        </w:rPr>
+      </w:pPr>
+    </w:p>
+    <w:p>
+      <w:pPr>
+        <w:pStyle w:val="BodyText"/>
+        <w:keepLines/>
+        <w:spacing w:after="240"/>
+        <w:rPr>
+          <w:sz w:val="24"/>
+        </w:rPr>
+      </w:pPr>
+    </w:p>
+    <w:p>
+      <w:pPr>
+        <w:pStyle w:val="BodyTextIndent"/>
+        <w:keepLines/>
+        <w:spacing w:after="240"/>
+        <w:ind w:firstLine="720"/>
+        <w:rPr>
+          <w:rFonts w:ascii="Times New Roman" w:hAnsi="Times New Roman" w:cs="Times New Roman"/>
+          <w:szCs w:val="24"/>
+        </w:rPr>
+      </w:pPr>
+      <w:r>
+        <w:rPr>
+          <w:rFonts w:ascii="Times New Roman" w:hAnsi="Times New Roman" w:cs="Times New Roman"/>
+          <w:szCs w:val="24"/>
+        </w:rPr>
+        <w:t>IN WITNESS WHEREOF, the parties hereto have executed this Contract as of the date and year first above written.</w:t>
+      </w:r>
+    </w:p>
+    <w:p>
+      <w:pPr>
+        <w:keepLines/>
+        <w:widowControl/>
+        <w:spacing w:after="240"/>
+        <w:jc w:val="both"/>
+      </w:pPr>
+      <w:r>
+        <w:rPr>
+          <w:u w:val="single"/>
+        </w:rPr>
+        <w:t>OWNER</w:t>
+      </w:r>
+      <w:r>
+        <w:t>:</w:t>
+      </w:r>
+    </w:p>
+    <w:p>
+      <w:pPr>
+        <w:keepLines/>
+        <w:widowControl/>
+        <w:jc w:val="both"/>
+        <w:rPr>
+          <w:bCs/>
+        </w:rPr>
+      </w:pPr>
+      <w:r>
+        <w:rPr>
+          <w:bCs/>
+        </w:rPr>
+        <w:t>{Owner}</w:t>
+      </w:r>
+    </w:p>
+    <w:p>
+      <w:pPr>
+        <w:keepLines/>
+        <w:widowControl/>
+        <w:jc w:val="both"/>
+        <w:rPr>
+          <w:bCs/>
+        </w:rPr>
+      </w:pPr>
+    </w:p>
+    <w:p>
+      <w:pPr>
+        <w:keepLines/>
+        <w:widowControl/>
+        <w:jc w:val="both"/>
+      </w:pPr>
+      <w:r>
+        <w:rPr>
+          <w:bCs/>
+        </w:rPr>
+        <w:t>By:</w:t>
+      </w:r>
+      <w:r>
+        <w:rPr>
+          <w:bCs/>
+        </w:rPr>
+        <w:tab/>
+        <w:t>CRESCENT PROPERTY SERVICES LLC,</w:t>
+      </w:r>
+    </w:p>
+    <w:p>
+      <w:pPr>
+        <w:keepLines/>
+        <w:widowControl/>
+        <w:spacing w:after="720"/>
+        <w:ind w:firstLine="720"/>
+        <w:rPr>
+          <w:bCs/>
+        </w:rPr>
+      </w:pPr>
+      <w:r>
+        <w:rPr>
+          <w:bCs/>
+        </w:rPr>
+        <w:t xml:space="preserve">a </w:t>
+      </w:r>
+      <w:r>
+        <w:rPr>
+          <w:bCs/>
+        </w:rPr>
+        <w:t>Delaware limited liability company,</w:t>
+      </w:r>
+      <w:r>
+        <w:rPr>
+          <w:bCs/>
+        </w:rPr>
+        <w:br/>
+      </w:r>
+      <w:r>
+        <w:rPr>
+          <w:bCs/>
+        </w:rPr>
+        <w:tab/>
+        <w:t>its managing agent</w:t>
+      </w:r>
+    </w:p>
+    <w:p>
+      <w:pPr>
+        <w:keepLines/>
+        <w:widowControl/>
+        <w:ind w:firstLine="720"/>
+        <w:jc w:val="both"/>
+        <w:rPr>
+          <w:u w:val="single"/>
+        </w:rPr>
+      </w:pPr>
+      <w:r>
+        <w:t>By:</w:t>
+      </w:r>
+      <w:r>
+        <w:tab/>
+      </w:r>
+      <w:r>
+        <w:rPr>
+          <w:u w:val="single"/>
+        </w:rPr>
+        <w:tab/>
+      </w:r>
+      <w:r>
+        <w:rPr>
+          <w:u w:val="single"/>
+        </w:rPr>
+        <w:tab/>
+      </w:r>
+      <w:r>
+        <w:rPr>
+          <w:u w:val="single"/>
+        </w:rPr>
+        <w:tab/>
+      </w:r>
+      <w:r>
+        <w:rPr>
+          <w:u w:val="single"/>
+        </w:rPr>
+        <w:tab/>
+      </w:r>
+      <w:r>
+        <w:rPr>
+          <w:u w:val="single"/>
+        </w:rPr>
+        <w:tab/>
+      </w:r>
+      <w:r>
+        <w:rPr>
+          <w:u w:val="single"/>
+        </w:rPr>
+        <w:tab/>
+      </w:r>
+      <w:r>
+        <w:rPr>
+          <w:u w:val="single"/>
+        </w:rPr>
+        <w:tab/>
+      </w:r>
+    </w:p>
+    <w:p>
+      <w:pPr>
+        <w:pStyle w:val="BodyText"/>
+        <w:keepLines/>
+        <w:ind w:firstLine="720"/>
+        <w:rPr>
+          <w:sz w:val="24"/>
+          <w:szCs w:val="24"/>
+          <w:u w:val="single"/>
+        </w:rPr>
+      </w:pPr>
+      <w:r>
+        <w:rPr>
+          <w:sz w:val="24"/>
+          <w:szCs w:val="24"/>
+        </w:rPr>
+        <w:t>Name:</w:t>
+      </w:r>
+      <w:r>
+        <w:rPr>
+          <w:sz w:val="24"/>
+          <w:szCs w:val="24"/>
+        </w:rPr>
+        <w:tab/>
+      </w:r>
+      <w:r>
+        <w:rPr>
+          <w:sz w:val="24"/>
+          <w:szCs w:val="24"/>
+        </w:rPr>
+        <w:t xml:space="preserve">Brandi </w:t>
+      </w:r>
+      <w:proofErr w:type="spellStart"/>
+      <w:r>
+        <w:rPr>
+          <w:sz w:val="24"/>
+          <w:szCs w:val="24"/>
+        </w:rPr>
+        <w:t>Herdzina</w:t>
+      </w:r>
+      <w:proofErr w:type="spellEnd"/>
+    </w:p>
+    <w:p>
+      <w:pPr>
+        <w:pStyle w:val="BodyText"/>
+        <w:keepLines/>
+        <w:spacing w:after="480"/>
+        <w:ind w:firstLine="720"/>
+        <w:rPr>
+          <w:sz w:val="24"/>
+          <w:szCs w:val="24"/>
+          <w:u w:val="single"/>
+        </w:rPr>
+      </w:pPr>
+      <w:r>
+        <w:rPr>
+          <w:sz w:val="24"/>
+          <w:szCs w:val="24"/>
+        </w:rPr>
+        <w:t>Title:</w:t>
+      </w:r>
+      <w:r>
+        <w:rPr>
+          <w:sz w:val="24"/>
+          <w:szCs w:val="24"/>
+        </w:rPr>
+        <w:tab/>
+      </w:r>
+      <w:r>
+        <w:rPr>
+          <w:sz w:val="24"/>
+          <w:szCs w:val="24"/>
+        </w:rPr>
+        <w:t>Authorized Signatory</w:t>
+      </w:r>
+    </w:p>
+    <w:p>
+      <w:pPr>
+        <w:keepLines/>
+        <w:widowControl/>
+        <w:spacing w:after="240"/>
+        <w:jc w:val="both"/>
+      </w:pPr>
+      <w:r>
+        <w:rPr>
+          <w:u w:val="single"/>
+        </w:rPr>
+        <w:t>CONTRACTOR</w:t>
+      </w:r>
+      <w:r>
+        <w:t>:</w:t>
+      </w:r>
+    </w:p>
+    <w:p>
+      <w:pPr>
+        <w:keepLines/>
+        <w:widowControl/>
+        <w:jc w:val="both"/>
+      </w:pPr>
+      <w:r>
+        <w:rPr>
+          <w:bCs/>
+        </w:rPr>
+        <w:t>{Contractor}</w:t>
+      </w:r>
+    </w:p>
+    <w:p>
+      <w:pPr>
+        <w:keepLines/>
+        <w:widowControl/>
+        <w:spacing w:after="720"/>
+        <w:jc w:val="both"/>
+        <w:rPr>
+          <w:bCs/>
+        </w:rPr>
+      </w:pPr>
+      <w:r>
+        <w:rPr>
+          <w:bCs/>
+        </w:rPr>
+        <w:t xml:space="preserve">a </w:t>
+      </w:r>
+      <w:r>
+        <w:rPr>
+          <w:bCs/>
+        </w:rPr>
+        <w:t>{</w:t>
+      </w:r>
+      <w:proofErr w:type="spellStart"/>
+      <w:r>
+        <w:rPr>
+          <w:bCs/>
+        </w:rPr>
+        <w:t>ContractorStateOfFormation</w:t>
+      </w:r>
+      <w:proofErr w:type="spellEnd"/>
+      <w:r>
+        <w:rPr>
+          <w:bCs/>
+        </w:rPr>
+        <w:t>}</w:t>
+      </w:r>
+    </w:p>
+    <w:p>
+      <w:pPr>
+        <w:keepLines/>
+        <w:widowControl/>
+        <w:jc w:val="both"/>
+        <w:rPr>
+          <w:u w:val="single"/>
+        </w:rPr>
+      </w:pPr>
+      <w:r>
+        <w:t>By:</w:t>
+      </w:r>
+      <w:r>
+        <w:tab/>
+      </w:r>
+      <w:r>
+        <w:rPr>
+          <w:u w:val="single"/>
+        </w:rPr>
+        <w:tab/>
+      </w:r>
+      <w:r>
+        <w:rPr>
+          <w:u w:val="single"/>
+        </w:rPr>
+        <w:tab/>
+      </w:r>
+      <w:r>
+        <w:rPr>
+          <w:u w:val="single"/>
+        </w:rPr>
+        <w:tab/>
+      </w:r>
+      <w:r>
+        <w:rPr>
+          <w:u w:val="single"/>
+        </w:rPr>
+        <w:tab/>
+      </w:r>
+      <w:r>
+        <w:rPr>
+          <w:u w:val="single"/>
+        </w:rPr>
+        <w:tab/>
+      </w:r>
+      <w:r>
+        <w:rPr>
+          <w:u w:val="single"/>
+        </w:rPr>
+        <w:tab/>
+      </w:r>
+      <w:r>
+        <w:rPr>
+          <w:u w:val="single"/>
+        </w:rPr>
+        <w:tab/>
+      </w:r>
+    </w:p>
+    <w:p>
+      <w:pPr>
+        <w:pStyle w:val="BodyText"/>
+        <w:keepLines/>
+        <w:rPr>
+          <w:sz w:val="24"/>
+          <w:szCs w:val="24"/>
+          <w:u w:val="single"/>
+        </w:rPr>
+      </w:pPr>
+      <w:r>
+        <w:rPr>
+          <w:sz w:val="24"/>
+          <w:szCs w:val="24"/>
+        </w:rPr>
+        <w:t>Name:</w:t>
+      </w:r>
+      <w:r>
+        <w:rPr>
+          <w:sz w:val="24"/>
+          <w:szCs w:val="24"/>
+        </w:rPr>
+        <w:tab/>
+      </w:r>
+      <w:r>
+        <w:rPr>
+          <w:sz w:val="24"/>
+          <w:szCs w:val="24"/>
+          <w:u w:val="single"/>
+        </w:rPr>
+        <w:tab/>
+      </w:r>
+      <w:r>
+        <w:rPr>
+          <w:sz w:val="24"/>
+          <w:szCs w:val="24"/>
+          <w:u w:val="single"/>
+        </w:rPr>
+        <w:tab/>
+      </w:r>
+      <w:r>
+        <w:rPr>
+          <w:sz w:val="24"/>
+          <w:szCs w:val="24"/>
+          <w:u w:val="single"/>
+        </w:rPr>
+        <w:tab/>
+      </w:r>
+      <w:r>
+        <w:rPr>
+          <w:sz w:val="24"/>
+          <w:szCs w:val="24"/>
+          <w:u w:val="single"/>
+        </w:rPr>
+        <w:tab/>
+      </w:r>
+      <w:r>
+        <w:rPr>
+          <w:sz w:val="24"/>
+          <w:szCs w:val="24"/>
+          <w:u w:val="single"/>
+        </w:rPr>
+        <w:tab/>
+      </w:r>
+      <w:r>
+        <w:rPr>
+          <w:sz w:val="24"/>
+          <w:szCs w:val="24"/>
+          <w:u w:val="single"/>
+        </w:rPr>
+        <w:tab/>
+      </w:r>
+      <w:r>
+        <w:rPr>
+          <w:sz w:val="24"/>
+          <w:szCs w:val="24"/>
+          <w:u w:val="single"/>
+        </w:rPr>
+        <w:tab/>
+      </w:r>
+    </w:p>
+    <w:p>
+      <w:pPr>
+        <w:pStyle w:val="BodyText"/>
+        <w:keepLines/>
+        <w:spacing w:after="240"/>
+        <w:rPr>
+          <w:sz w:val="24"/>
+        </w:rPr>
+      </w:pPr>
+      <w:r>
+        <w:rPr>
+          <w:sz w:val="24"/>
+          <w:szCs w:val="24"/>
+        </w:rPr>
+        <w:t>Title:</w:t>
+      </w:r>
+      <w:r>
+        <w:rPr>
+          <w:sz w:val="24"/>
+          <w:szCs w:val="24"/>
+        </w:rPr>
+        <w:tab/>
+      </w:r>
+      <w:r>
+        <w:rPr>
+          <w:sz w:val="24"/>
+          <w:szCs w:val="24"/>
+          <w:u w:val="single"/>
+        </w:rPr>
+        <w:tab/>
+      </w:r>
+      <w:r>
+        <w:rPr>
+          <w:sz w:val="24"/>
+          <w:szCs w:val="24"/>
+          <w:u w:val="single"/>
+        </w:rPr>
+        <w:tab/>
+      </w:r>
+      <w:r>
+        <w:rPr>
+          <w:sz w:val="24"/>
+          <w:szCs w:val="24"/>
+          <w:u w:val="single"/>
+        </w:rPr>
+        <w:tab/>
+      </w:r>
+      <w:r>
+        <w:rPr>
+          <w:sz w:val="24"/>
+          <w:szCs w:val="24"/>
+          <w:u w:val="single"/>
+        </w:rPr>
+        <w:tab/>
+      </w:r>
+      <w:r>
+        <w:rPr>
+          <w:sz w:val="24"/>
+          <w:szCs w:val="24"/>
+          <w:u w:val="single"/>
+        </w:rPr>
+        <w:tab/>
+      </w:r>
+      <w:r>
+        <w:rPr>
+          <w:sz w:val="24"/>
+          <w:szCs w:val="24"/>
+          <w:u w:val="single"/>
+        </w:rPr>
+        <w:tab/>
+      </w:r>
+      <w:r>
+        <w:rPr>
+          <w:sz w:val="24"/>
+          <w:szCs w:val="24"/>
+          <w:u w:val="single"/>
+        </w:rPr>
+        <w:tab/>
+      </w:r>
+    </w:p>
+    <w:p>
+      <w:pPr>
+        <w:pStyle w:val="BodyText"/>
+        <w:keepLines/>
+        <w:spacing w:after="240"/>
+        <w:rPr>
+          <w:sz w:val="24"/>
+        </w:rPr>
+      </w:pPr>
+    </w:p>
+    <w:p>
+      <w:pPr>
+        <w:pStyle w:val="BodyText"/>
+        <w:keepLines/>
+        <w:spacing w:after="240"/>
+        <w:rPr>
+          <w:sz w:val="24"/>
+        </w:rPr>
+      </w:pPr>
+    </w:p>
+    <w:p>
+      <w:pPr>
+        <w:pStyle w:val="BodyText"/>
+        <w:keepLines/>
+        <w:spacing w:after="240"/>
+        <w:rPr>
+          <w:sz w:val="24"/>
+        </w:rPr>
+      </w:pPr>
+    </w:p>
+    <w:p>
+      <w:pPr>
+        <w:pStyle w:val="BodyText"/>
+        <w:keepLines/>
+        <w:spacing w:after="240"/>
+        <w:rPr>
+          <w:sz w:val="24"/>
+        </w:rPr>
+      </w:pPr>
+    </w:p>
+    <w:p>
+      <w:pPr>
+        <w:pStyle w:val="BodyText"/>
+        <w:keepLines/>
+        <w:spacing w:after="240"/>
+        <w:rPr>
+          <w:sz w:val="24"/>
+        </w:rPr>
+      </w:pPr>
+    </w:p>
+    <w:p>
+      <w:pPr>
+        <w:pStyle w:val="BodyText"/>
+        <w:keepLines/>
+        <w:spacing w:after="240"/>
+        <w:rPr>
+          <w:sz w:val="24"/>
+        </w:rPr>
+      </w:pPr>
+    </w:p>
+    <w:p>
+      <w:pPr>
+        <w:pStyle w:val="BodyText"/>
+        <w:keepLines/>
+        <w:spacing w:after="240"/>
+        <w:rPr>
+          <w:sz w:val="24"/>
+        </w:rPr>
+      </w:pPr>
+    </w:p>
+    <w:p>
+      <w:pPr>
+        <w:pStyle w:val="BodyText"/>
+        <w:keepLines/>
+        <w:spacing w:after="240"/>
+        <w:rPr>
+          <w:sz w:val="24"/>
+        </w:rPr>
+      </w:pPr>
+    </w:p>
+    <w:p>
+      <w:pPr>
+        <w:pStyle w:val="BodyText"/>
+        <w:keepLines/>
+        <w:spacing w:after="240"/>
+        <w:rPr>
+          <w:sz w:val="24"/>
+        </w:rPr>
+      </w:pPr>
+    </w:p>
+    <w:p>
+      <w:pPr>
+        <w:pStyle w:val="BodyTextIndent"/>
+        <w:keepLines/>
+        <w:spacing w:after="240"/>
+        <w:ind w:firstLine="720"/>
+        <w:rPr>
+          <w:rFonts w:ascii="Times New Roman" w:hAnsi="Times New Roman" w:cs="Times New Roman"/>
+          <w:szCs w:val="24"/>
+        </w:rPr>
+      </w:pPr>
+      <w:r>
+        <w:rPr>
+          <w:rFonts w:ascii="Times New Roman" w:hAnsi="Times New Roman" w:cs="Times New Roman"/>
+          <w:szCs w:val="24"/>
+        </w:rPr>
+        <w:lastRenderedPageBreak/>
+        <w:t>IN WITNESS WHEREOF, the parties hereto have executed this Contract as of the date and year first above written.</w:t>
+      </w:r>
+    </w:p>
+    <w:p>
+      <w:pPr>
+        <w:keepLines/>
+        <w:widowControl/>
+        <w:spacing w:after="240"/>
+        <w:jc w:val="both"/>
+      </w:pPr>
+      <w:r>
+        <w:rPr>
+          <w:u w:val="single"/>
+        </w:rPr>
+        <w:t>OWNER</w:t>
+      </w:r>
+      <w:r>
+        <w:t>:</w:t>
+      </w:r>
+    </w:p>
+    <w:p>
+      <w:pPr>
+        <w:keepLines/>
+        <w:widowControl/>
+        <w:jc w:val="both"/>
+        <w:rPr>
+          <w:bCs/>
+        </w:rPr>
+      </w:pPr>
+      <w:r>
+        <w:rPr>
+          <w:bCs/>
+        </w:rPr>
+        <w:t>{Owner}</w:t>
+      </w:r>
+    </w:p>
+    <w:p>
+      <w:pPr>
+        <w:keepLines/>
+        <w:widowControl/>
+        <w:jc w:val="both"/>
+        <w:rPr>
+          <w:bCs/>
+        </w:rPr>
+      </w:pPr>
+    </w:p>
+    <w:p>
+      <w:pPr>
+        <w:keepLines/>
+        <w:widowControl/>
+        <w:jc w:val="both"/>
+      </w:pPr>
+      <w:r>
+        <w:rPr>
+          <w:bCs/>
+        </w:rPr>
+        <w:t>By:</w:t>
+      </w:r>
+      <w:r>
+        <w:rPr>
+          <w:bCs/>
+        </w:rPr>
+        <w:tab/>
+        <w:t>CRESCENT PROPERTY SERVICES LLC,</w:t>
+      </w:r>
+    </w:p>
+    <w:p>
+      <w:pPr>
+        <w:keepLines/>
+        <w:widowControl/>
+        <w:spacing w:after="720"/>
+        <w:ind w:firstLine="720"/>
+        <w:rPr>
+          <w:bCs/>
+        </w:rPr>
+      </w:pPr>
+      <w:r>
+        <w:rPr>
+          <w:bCs/>
+        </w:rPr>
+        <w:t xml:space="preserve">a </w:t>
+      </w:r>
+      <w:r>
+        <w:rPr>
+          <w:bCs/>
+        </w:rPr>
+        <w:t>Delaware limited liability company,</w:t>
+      </w:r>
+      <w:r>
+        <w:rPr>
+          <w:bCs/>
+        </w:rPr>
+        <w:br/>
+      </w:r>
+      <w:r>
+        <w:rPr>
+          <w:bCs/>
+        </w:rPr>
+        <w:tab/>
+        <w:t>its managing agent</w:t>
+      </w:r>
+    </w:p>
+    <w:p>
+      <w:pPr>
+        <w:keepLines/>
+        <w:widowControl/>
+        <w:ind w:firstLine="720"/>
+        <w:jc w:val="both"/>
+        <w:rPr>
+          <w:u w:val="single"/>
+        </w:rPr>
+      </w:pPr>
+      <w:r>
+        <w:t>By:</w:t>
+      </w:r>
+      <w:r>
+        <w:tab/>
+      </w:r>
+      <w:r>
+        <w:rPr>
+          <w:u w:val="single"/>
+        </w:rPr>
+        <w:tab/>
+      </w:r>
+      <w:r>
+        <w:rPr>
+          <w:u w:val="single"/>
+        </w:rPr>
+        <w:tab/>
+      </w:r>
+      <w:r>
+        <w:rPr>
+          <w:u w:val="single"/>
+        </w:rPr>
+        <w:tab/>
+      </w:r>
+      <w:r>
+        <w:rPr>
+          <w:u w:val="single"/>
+        </w:rPr>
+        <w:tab/>
+      </w:r>
+      <w:r>
+        <w:rPr>
+          <w:u w:val="single"/>
+        </w:rPr>
+        <w:tab/>
+      </w:r>
+      <w:r>
+        <w:rPr>
+          <w:u w:val="single"/>
+        </w:rPr>
+        <w:tab/>
+      </w:r>
+      <w:r>
+        <w:rPr>
+          <w:u w:val="single"/>
+        </w:rPr>
+        <w:tab/>
+      </w:r>
+    </w:p>
+    <w:p>
+      <w:pPr>
+        <w:pStyle w:val="BodyText"/>
+        <w:keepLines/>
+        <w:ind w:firstLine="720"/>
+        <w:rPr>
+          <w:sz w:val="24"/>
+          <w:szCs w:val="24"/>
+          <w:u w:val="single"/>
+        </w:rPr>
+      </w:pPr>
+      <w:r>
+        <w:rPr>
+          <w:sz w:val="24"/>
+          <w:szCs w:val="24"/>
+        </w:rPr>
+        <w:t>Name:</w:t>
+      </w:r>
+      <w:r>
+        <w:rPr>
+          <w:sz w:val="24"/>
+          <w:szCs w:val="24"/>
+        </w:rPr>
+        <w:tab/>
+      </w:r>
+      <w:r>
+        <w:rPr>
+          <w:sz w:val="24"/>
+          <w:szCs w:val="24"/>
+        </w:rPr>
+        <w:t xml:space="preserve">Brandi </w:t>
+      </w:r>
+      <w:proofErr w:type="spellStart"/>
+      <w:r>
+        <w:rPr>
+          <w:sz w:val="24"/>
+          <w:szCs w:val="24"/>
+        </w:rPr>
+        <w:t>Herdzina</w:t>
+      </w:r>
+      <w:proofErr w:type="spellEnd"/>
+    </w:p>
+    <w:p>
+      <w:pPr>
+        <w:pStyle w:val="BodyText"/>
+        <w:keepLines/>
+        <w:spacing w:after="480"/>
+        <w:ind w:firstLine="720"/>
+        <w:rPr>
+          <w:sz w:val="24"/>
+          <w:szCs w:val="24"/>
+          <w:u w:val="single"/>
+        </w:rPr>
+      </w:pPr>
+      <w:r>
+        <w:rPr>
+          <w:sz w:val="24"/>
+          <w:szCs w:val="24"/>
+        </w:rPr>
+        <w:t>Title:</w:t>
+      </w:r>
+      <w:r>
+        <w:rPr>
+          <w:sz w:val="24"/>
+          <w:szCs w:val="24"/>
+        </w:rPr>
+        <w:tab/>
+      </w:r>
+      <w:r>
+        <w:rPr>
+          <w:sz w:val="24"/>
+          <w:szCs w:val="24"/>
+        </w:rPr>
+        <w:t>Authorized Signatory</w:t>
+      </w:r>
+    </w:p>
+    <w:p>
+      <w:pPr>
+        <w:keepLines/>
+        <w:widowControl/>
+        <w:spacing w:after="240"/>
+        <w:jc w:val="both"/>
+      </w:pPr>
+      <w:r>
+        <w:rPr>
+          <w:u w:val="single"/>
+        </w:rPr>
+        <w:t>CONTRACTOR</w:t>
+      </w:r>
+      <w:r>
+        <w:t>:</w:t>
+      </w:r>
+    </w:p>
+    <w:p>
+      <w:pPr>
+        <w:keepLines/>
+        <w:widowControl/>
+        <w:jc w:val="both"/>
+      </w:pPr>
+      <w:r>
+        <w:rPr>
+          <w:bCs/>
+        </w:rPr>
+        <w:t>{Contractor}</w:t>
+      </w:r>
+    </w:p>
+    <w:p>
+      <w:pPr>
+        <w:keepLines/>
+        <w:widowControl/>
+        <w:spacing w:after="720"/>
+        <w:jc w:val="both"/>
+        <w:rPr>
+          <w:bCs/>
+        </w:rPr>
+      </w:pPr>
+      <w:r>
+        <w:rPr>
+          <w:bCs/>
+        </w:rPr>
+        <w:t xml:space="preserve">a </w:t>
+      </w:r>
+      <w:r>
+        <w:rPr>
+          <w:bCs/>
+        </w:rPr>
+        <w:t>{</w:t>
+      </w:r>
+      <w:proofErr w:type="spellStart"/>
+      <w:r>
+        <w:rPr>
+          <w:bCs/>
+        </w:rPr>
+        <w:t>ContractorStateOfFormation</w:t>
+      </w:r>
+      <w:proofErr w:type="spellEnd"/>
+      <w:r>
+        <w:rPr>
+          <w:bCs/>
+        </w:rPr>
+        <w:t>}</w:t>
+      </w:r>
+    </w:p>
+    <w:p>
+      <w:pPr>
+        <w:keepLines/>
+        <w:widowControl/>
+        <w:jc w:val="both"/>
+        <w:rPr>
+          <w:u w:val="single"/>
+        </w:rPr>
+      </w:pPr>
+      <w:r>
+        <w:t>By:</w:t>
+      </w:r>
+      <w:r>
+        <w:tab/>
+      </w:r>
+      <w:r>
+        <w:rPr>
+          <w:u w:val="single"/>
+        </w:rPr>
+        <w:tab/>
+      </w:r>
+      <w:r>
+        <w:rPr>
+          <w:u w:val="single"/>
+        </w:rPr>
+        <w:tab/>
+      </w:r>
+      <w:r>
+        <w:rPr>
+          <w:u w:val="single"/>
+        </w:rPr>
+        <w:tab/>
+      </w:r>
+      <w:r>
+        <w:rPr>
+          <w:u w:val="single"/>
+        </w:rPr>
+        <w:tab/>
+      </w:r>
+      <w:r>
+        <w:rPr>
+          <w:u w:val="single"/>
+        </w:rPr>
+        <w:tab/>
+      </w:r>
+      <w:r>
+        <w:rPr>
+          <w:u w:val="single"/>
+        </w:rPr>
+        <w:tab/>
+      </w:r>
+      <w:r>
+        <w:rPr>
+          <w:u w:val="single"/>
+        </w:rPr>
+        <w:tab/>
+      </w:r>
+    </w:p>
+    <w:p>
+      <w:pPr>
+        <w:pStyle w:val="BodyText"/>
+        <w:keepLines/>
+        <w:rPr>
+          <w:sz w:val="24"/>
+          <w:szCs w:val="24"/>
+          <w:u w:val="single"/>
+        </w:rPr>
+      </w:pPr>
+      <w:r>
+        <w:rPr>
+          <w:sz w:val="24"/>
+          <w:szCs w:val="24"/>
+        </w:rPr>
+        <w:t>Name:</w:t>
+      </w:r>
+      <w:r>
+        <w:rPr>
+          <w:sz w:val="24"/>
+          <w:szCs w:val="24"/>
+        </w:rPr>
+        <w:tab/>
+      </w:r>
+      <w:r>
+        <w:rPr>
+          <w:sz w:val="24"/>
+          <w:szCs w:val="24"/>
+          <w:u w:val="single"/>
+        </w:rPr>
+        <w:tab/>
+      </w:r>
+      <w:r>
+        <w:rPr>
+          <w:sz w:val="24"/>
+          <w:szCs w:val="24"/>
+          <w:u w:val="single"/>
+        </w:rPr>
+        <w:tab/>
+      </w:r>
+      <w:r>
+        <w:rPr>
+          <w:sz w:val="24"/>
+          <w:szCs w:val="24"/>
+          <w:u w:val="single"/>
+        </w:rPr>
+        <w:tab/>
+      </w:r>
+      <w:r>
+        <w:rPr>
+          <w:sz w:val="24"/>
+          <w:szCs w:val="24"/>
+          <w:u w:val="single"/>
+        </w:rPr>
+        <w:tab/>
+      </w:r>
+      <w:r>
+        <w:rPr>
+          <w:sz w:val="24"/>
+          <w:szCs w:val="24"/>
+          <w:u w:val="single"/>
+        </w:rPr>
+        <w:tab/>
+      </w:r>
+      <w:r>
+        <w:rPr>
+          <w:sz w:val="24"/>
+          <w:szCs w:val="24"/>
+          <w:u w:val="single"/>
+        </w:rPr>
+        <w:tab/>
+      </w:r>
+      <w:r>
+        <w:rPr>
+          <w:sz w:val="24"/>
+          <w:szCs w:val="24"/>
+          <w:u w:val="single"/>
+        </w:rPr>
+        <w:tab/>
+      </w:r>
+    </w:p>
+    <w:p>
+      <w:pPr>
+        <w:pStyle w:val="BodyText"/>
+        <w:keepLines/>
+        <w:spacing w:after="240"/>
+        <w:rPr>
+          <w:sz w:val="24"/>
+        </w:rPr>
+      </w:pPr>
+      <w:r>
+        <w:rPr>
+          <w:sz w:val="24"/>
+          <w:szCs w:val="24"/>
+        </w:rPr>
+        <w:t>Title:</w:t>
+      </w:r>
+      <w:r>
+        <w:rPr>
+          <w:sz w:val="24"/>
+          <w:szCs w:val="24"/>
+        </w:rPr>
+        <w:tab/>
+      </w:r>
+      <w:r>
+        <w:rPr>
+          <w:sz w:val="24"/>
+          <w:szCs w:val="24"/>
+          <w:u w:val="single"/>
+        </w:rPr>
+        <w:tab/>
+      </w:r>
+      <w:r>
+        <w:rPr>
+          <w:sz w:val="24"/>
+          <w:szCs w:val="24"/>
+          <w:u w:val="single"/>
+        </w:rPr>
+        <w:tab/>
+      </w:r>
+      <w:r>
+        <w:rPr>
+          <w:sz w:val="24"/>
+          <w:szCs w:val="24"/>
+          <w:u w:val="single"/>
+        </w:rPr>
+        <w:tab/>
+      </w:r>
+      <w:r>
+        <w:rPr>
+          <w:sz w:val="24"/>
+          <w:szCs w:val="24"/>
+          <w:u w:val="single"/>
+        </w:rPr>
+        <w:tab/>
+      </w:r>
+      <w:r>
+        <w:rPr>
+          <w:sz w:val="24"/>
+          <w:szCs w:val="24"/>
+          <w:u w:val="single"/>
+        </w:rPr>
+        <w:tab/>
+      </w:r>
+      <w:r>
+        <w:rPr>
+          <w:sz w:val="24"/>
+          <w:szCs w:val="24"/>
+          <w:u w:val="single"/>
+        </w:rPr>
+        <w:tab/>
+      </w:r>
+      <w:r>
+        <w:rPr>
+          <w:sz w:val="24"/>
+          <w:szCs w:val="24"/>
+          <w:u w:val="single"/>
+        </w:rPr>
+        <w:tab/>
+      </w:r>
+    </w:p>
+    <w:p>
+      <w:pPr>
+        <w:pStyle w:val="BodyText"/>
+        <w:keepLines/>
+        <w:spacing w:after="240"/>
+        <w:rPr>
+          <w:sz w:val="24"/>
+        </w:rPr>
+      </w:pPr>
+    </w:p>
+    <w:p>
+      <w:pPr>
+        <w:pStyle w:val="BodyText"/>
+        <w:keepLines/>
+        <w:spacing w:after="240"/>
+        <w:rPr>
+          <w:sz w:val="24"/>
+        </w:rPr>
+      </w:pPr>
+    </w:p>
+    <w:p>
+      <w:pPr>
+        <w:pStyle w:val="BodyText"/>
+        <w:keepLines/>
+        <w:spacing w:after="240"/>
+        <w:rPr>
+          <w:sz w:val="24"/>
+        </w:rPr>
+      </w:pPr>
+    </w:p>
+    <w:p>
+      <w:pPr>
+        <w:pStyle w:val="BodyText"/>
+        <w:keepLines/>
+        <w:spacing w:after="240"/>
+        <w:rPr>
+          <w:sz w:val="24"/>
+        </w:rPr>
+      </w:pPr>
+    </w:p>
+    <w:p>
+      <w:pPr>
+        <w:pStyle w:val="BodyText"/>
+        <w:keepLines/>
+        <w:spacing w:after="240"/>
+        <w:rPr>
+          <w:sz w:val="24"/>
+        </w:rPr>
+      </w:pPr>
+    </w:p>
+    <w:p>
+      <w:pPr>
+        <w:pStyle w:val="BodyText"/>
+        <w:keepLines/>
+        <w:spacing w:after="240"/>
+        <w:rPr>
+          <w:sz w:val="24"/>
+        </w:rPr>
+      </w:pPr>
+    </w:p>
+    <w:p>
+      <w:pPr>
+        <w:pStyle w:val="BodyText"/>
+        <w:keepLines/>
+        <w:spacing w:after="240"/>
+        <w:rPr>
+          <w:sz w:val="24"/>
+        </w:rPr>
+      </w:pPr>
+    </w:p>
+    <w:p>
+      <w:pPr>
+        <w:pStyle w:val="BodyText"/>
+        <w:keepLines/>
+        <w:spacing w:after="240"/>
+        <w:rPr>
+          <w:sz w:val="24"/>
+        </w:rPr>
+      </w:pPr>
+    </w:p>
+    <w:p>
+      <w:pPr>
+        <w:pStyle w:val="BodyText"/>
+        <w:keepLines/>
+        <w:spacing w:after="240"/>
+        <w:rPr>
+          <w:sz w:val="24"/>
+        </w:rPr>
+      </w:pPr>
+    </w:p>
+    <w:p>
+      <w:pPr>
+        <w:pStyle w:val="BodyTextIndent"/>
+        <w:keepLines/>
+        <w:spacing w:after="240"/>
+        <w:ind w:firstLine="720"/>
+        <w:rPr>
+          <w:rFonts w:ascii="Times New Roman" w:hAnsi="Times New Roman" w:cs="Times New Roman"/>
+          <w:szCs w:val="24"/>
+        </w:rPr>
+      </w:pPr>
+      <w:r>
+        <w:rPr>
+          <w:rFonts w:ascii="Times New Roman" w:hAnsi="Times New Roman" w:cs="Times New Roman"/>
+          <w:szCs w:val="24"/>
+        </w:rPr>
+        <w:lastRenderedPageBreak/>
+        <w:t>IN WITNESS WHEREOF, the parties hereto have executed this Contract as of the date and year first above written.</w:t>
+      </w:r>
+    </w:p>
+    <w:p>
+      <w:pPr>
+        <w:keepLines/>
+        <w:widowControl/>
+        <w:spacing w:after="240"/>
+        <w:jc w:val="both"/>
+      </w:pPr>
+      <w:r>
+        <w:rPr>
+          <w:u w:val="single"/>
+        </w:rPr>
+        <w:t>OWNER</w:t>
+      </w:r>
+      <w:r>
+        <w:t>:</w:t>
+      </w:r>
+    </w:p>
+    <w:p>
+      <w:pPr>
+        <w:keepLines/>
+        <w:widowControl/>
+        <w:jc w:val="both"/>
+        <w:rPr>
+          <w:bCs/>
+        </w:rPr>
+      </w:pPr>
+      <w:r>
+        <w:rPr>
+          <w:bCs/>
+        </w:rPr>
+        <w:t>{Owner}</w:t>
+      </w:r>
+    </w:p>
+    <w:p>
+      <w:pPr>
+        <w:keepLines/>
+        <w:widowControl/>
+        <w:jc w:val="both"/>
+        <w:rPr>
+          <w:bCs/>
+        </w:rPr>
+      </w:pPr>
+    </w:p>
+    <w:p>
+      <w:pPr>
+        <w:keepLines/>
+        <w:widowControl/>
+        <w:jc w:val="both"/>
+      </w:pPr>
+      <w:r>
+        <w:rPr>
+          <w:bCs/>
+        </w:rPr>
+        <w:t>By:</w:t>
+      </w:r>
+      <w:r>
+        <w:rPr>
+          <w:bCs/>
+        </w:rPr>
+        <w:tab/>
+        <w:t>CRESCENT PROPERTY SERVICES LLC,</w:t>
+      </w:r>
+    </w:p>
+    <w:p>
+      <w:pPr>
+        <w:keepLines/>
+        <w:widowControl/>
+        <w:spacing w:after="720"/>
+        <w:ind w:firstLine="720"/>
+        <w:rPr>
+          <w:bCs/>
+        </w:rPr>
+      </w:pPr>
+      <w:r>
+        <w:rPr>
+          <w:bCs/>
+        </w:rPr>
+        <w:t xml:space="preserve">a </w:t>
+      </w:r>
+      <w:r>
+        <w:rPr>
+          <w:bCs/>
+        </w:rPr>
+        <w:t>Delaware limited liability company,</w:t>
+      </w:r>
+      <w:r>
+        <w:rPr>
+          <w:bCs/>
+        </w:rPr>
+        <w:br/>
+      </w:r>
+      <w:r>
+        <w:rPr>
+          <w:bCs/>
+        </w:rPr>
+        <w:tab/>
+        <w:t>its managing agent</w:t>
+      </w:r>
+    </w:p>
+    <w:p>
+      <w:pPr>
+        <w:keepLines/>
+        <w:widowControl/>
+        <w:ind w:firstLine="720"/>
+        <w:jc w:val="both"/>
+        <w:rPr>
+          <w:u w:val="single"/>
+        </w:rPr>
+      </w:pPr>
+      <w:r>
+        <w:t>By:</w:t>
+      </w:r>
+      <w:r>
+        <w:tab/>
+      </w:r>
+      <w:r>
+        <w:rPr>
+          <w:u w:val="single"/>
+        </w:rPr>
+        <w:tab/>
+      </w:r>
+      <w:r>
+        <w:rPr>
+          <w:u w:val="single"/>
+        </w:rPr>
+        <w:tab/>
+      </w:r>
+      <w:r>
+        <w:rPr>
+          <w:u w:val="single"/>
+        </w:rPr>
+        <w:tab/>
+      </w:r>
+      <w:r>
+        <w:rPr>
+          <w:u w:val="single"/>
+        </w:rPr>
+        <w:tab/>
+      </w:r>
+      <w:r>
+        <w:rPr>
+          <w:u w:val="single"/>
+        </w:rPr>
+        <w:tab/>
+      </w:r>
+      <w:r>
+        <w:rPr>
+          <w:u w:val="single"/>
+        </w:rPr>
+        <w:tab/>
+      </w:r>
+      <w:r>
+        <w:rPr>
+          <w:u w:val="single"/>
+        </w:rPr>
+        <w:tab/>
+      </w:r>
+    </w:p>
+    <w:p>
+      <w:pPr>
+        <w:pStyle w:val="BodyText"/>
+        <w:keepLines/>
+        <w:ind w:firstLine="720"/>
+        <w:rPr>
+          <w:sz w:val="24"/>
+          <w:szCs w:val="24"/>
+          <w:u w:val="single"/>
+        </w:rPr>
+      </w:pPr>
+      <w:r>
+        <w:rPr>
+          <w:sz w:val="24"/>
+          <w:szCs w:val="24"/>
+        </w:rPr>
+        <w:t>Name:</w:t>
+      </w:r>
+      <w:r>
+        <w:rPr>
+          <w:sz w:val="24"/>
+          <w:szCs w:val="24"/>
+        </w:rPr>
+        <w:tab/>
+      </w:r>
+      <w:r>
+        <w:rPr>
+          <w:sz w:val="24"/>
+          <w:szCs w:val="24"/>
+        </w:rPr>
+        <w:t xml:space="preserve">Brandi </w:t>
+      </w:r>
+      <w:proofErr w:type="spellStart"/>
+      <w:r>
+        <w:rPr>
+          <w:sz w:val="24"/>
+          <w:szCs w:val="24"/>
+        </w:rPr>
+        <w:t>Herdzina</w:t>
+      </w:r>
+      <w:proofErr w:type="spellEnd"/>
+    </w:p>
+    <w:p>
+      <w:pPr>
+        <w:pStyle w:val="BodyText"/>
+        <w:keepLines/>
+        <w:spacing w:after="480"/>
+        <w:ind w:firstLine="720"/>
+        <w:rPr>
+          <w:sz w:val="24"/>
+          <w:szCs w:val="24"/>
+          <w:u w:val="single"/>
+        </w:rPr>
+      </w:pPr>
+      <w:r>
+        <w:rPr>
+          <w:sz w:val="24"/>
+          <w:szCs w:val="24"/>
+        </w:rPr>
+        <w:t>Title:</w:t>
+      </w:r>
+      <w:r>
+        <w:rPr>
+          <w:sz w:val="24"/>
+          <w:szCs w:val="24"/>
+        </w:rPr>
+        <w:tab/>
+      </w:r>
+      <w:r>
+        <w:rPr>
+          <w:sz w:val="24"/>
+          <w:szCs w:val="24"/>
+        </w:rPr>
+        <w:t>Authorized Signatory</w:t>
+      </w:r>
+    </w:p>
+    <w:p>
+      <w:pPr>
+        <w:keepLines/>
+        <w:widowControl/>
+        <w:spacing w:after="240"/>
+        <w:jc w:val="both"/>
+      </w:pPr>
+      <w:r>
+        <w:rPr>
+          <w:u w:val="single"/>
+        </w:rPr>
+        <w:t>CONTRACTOR</w:t>
+      </w:r>
+      <w:r>
+        <w:t>:</w:t>
+      </w:r>
+    </w:p>
+    <w:p>
+      <w:pPr>
+        <w:keepLines/>
+        <w:widowControl/>
+        <w:jc w:val="both"/>
+      </w:pPr>
+      <w:r>
+        <w:rPr>
+          <w:bCs/>
+        </w:rPr>
+        <w:t>{Contractor}</w:t>
+      </w:r>
+    </w:p>
+    <w:p>
+      <w:pPr>
+        <w:keepLines/>
+        <w:widowControl/>
+        <w:spacing w:after="720"/>
+        <w:jc w:val="both"/>
+        <w:rPr>
+          <w:bCs/>
+        </w:rPr>
+      </w:pPr>
+      <w:r>
+        <w:rPr>
+          <w:bCs/>
+        </w:rPr>
+        <w:t xml:space="preserve">a </w:t>
+      </w:r>
+      <w:r>
+        <w:rPr>
+          <w:bCs/>
+        </w:rPr>
+        <w:t>{</w:t>
+      </w:r>
+      <w:proofErr w:type="spellStart"/>
+      <w:r>
+        <w:rPr>
+          <w:bCs/>
+        </w:rPr>
+        <w:t>ContractorStateOfFormation</w:t>
+      </w:r>
+      <w:proofErr w:type="spellEnd"/>
+      <w:r>
+        <w:rPr>
+          <w:bCs/>
+        </w:rPr>
+        <w:t>}</w:t>
+      </w:r>
+    </w:p>
+    <w:p>
+      <w:pPr>
+        <w:keepLines/>
+        <w:widowControl/>
+        <w:jc w:val="both"/>
+        <w:rPr>
+          <w:u w:val="single"/>
+        </w:rPr>
+      </w:pPr>
+      <w:r>
+        <w:t>By:</w:t>
+      </w:r>
+      <w:r>
+        <w:tab/>
+      </w:r>
+      <w:r>
+        <w:rPr>
+          <w:u w:val="single"/>
+        </w:rPr>
+        <w:tab/>
+      </w:r>
+      <w:r>
+        <w:rPr>
+          <w:u w:val="single"/>
+        </w:rPr>
+        <w:tab/>
+      </w:r>
+      <w:r>
+        <w:rPr>
+          <w:u w:val="single"/>
+        </w:rPr>
+        <w:tab/>
+      </w:r>
+      <w:r>
+        <w:rPr>
+          <w:u w:val="single"/>
+        </w:rPr>
+        <w:tab/>
+      </w:r>
+      <w:r>
+        <w:rPr>
+          <w:u w:val="single"/>
+        </w:rPr>
+        <w:tab/>
+      </w:r>
+      <w:r>
+        <w:rPr>
+          <w:u w:val="single"/>
+        </w:rPr>
+        <w:tab/>
+      </w:r>
+      <w:r>
+        <w:rPr>
+          <w:u w:val="single"/>
+        </w:rPr>
+        <w:tab/>
+      </w:r>
+    </w:p>
+    <w:p>
+      <w:pPr>
+        <w:pStyle w:val="BodyText"/>
+        <w:keepLines/>
+        <w:rPr>
+          <w:sz w:val="24"/>
+          <w:szCs w:val="24"/>
+          <w:u w:val="single"/>
+        </w:rPr>
+      </w:pPr>
+      <w:r>
+        <w:rPr>
+          <w:sz w:val="24"/>
+          <w:szCs w:val="24"/>
+        </w:rPr>
+        <w:t>Name:</w:t>
+      </w:r>
+      <w:r>
+        <w:rPr>
+          <w:sz w:val="24"/>
+          <w:szCs w:val="24"/>
+        </w:rPr>
+        <w:tab/>
+      </w:r>
+      <w:r>
+        <w:rPr>
+          <w:sz w:val="24"/>
+          <w:szCs w:val="24"/>
+          <w:u w:val="single"/>
+        </w:rPr>
+        <w:tab/>
+      </w:r>
+      <w:r>
+        <w:rPr>
+          <w:sz w:val="24"/>
+          <w:szCs w:val="24"/>
+          <w:u w:val="single"/>
+        </w:rPr>
+        <w:tab/>
+      </w:r>
+      <w:r>
+        <w:rPr>
+          <w:sz w:val="24"/>
+          <w:szCs w:val="24"/>
+          <w:u w:val="single"/>
+        </w:rPr>
+        <w:tab/>
+      </w:r>
+      <w:r>
+        <w:rPr>
+          <w:sz w:val="24"/>
+          <w:szCs w:val="24"/>
+          <w:u w:val="single"/>
+        </w:rPr>
+        <w:tab/>
+      </w:r>
+      <w:r>
+        <w:rPr>
+          <w:sz w:val="24"/>
+          <w:szCs w:val="24"/>
+          <w:u w:val="single"/>
+        </w:rPr>
+        <w:tab/>
+      </w:r>
+      <w:r>
+        <w:rPr>
+          <w:sz w:val="24"/>
+          <w:szCs w:val="24"/>
+          <w:u w:val="single"/>
+        </w:rPr>
+        <w:tab/>
+      </w:r>
+      <w:r>
+        <w:rPr>
+          <w:sz w:val="24"/>
+          <w:szCs w:val="24"/>
+          <w:u w:val="single"/>
+        </w:rPr>
+        <w:tab/>
+      </w:r>
+    </w:p>
+    <w:p>
+      <w:pPr>
+        <w:pStyle w:val="BodyText"/>
+        <w:keepLines/>
+        <w:spacing w:after="240"/>
+        <w:rPr>
+          <w:sz w:val="24"/>
+        </w:rPr>
+      </w:pPr>
+      <w:r>
+        <w:rPr>
+          <w:sz w:val="24"/>
+          <w:szCs w:val="24"/>
+        </w:rPr>
+        <w:t>Title:</w:t>
+      </w:r>
+      <w:r>
+        <w:rPr>
+          <w:sz w:val="24"/>
+          <w:szCs w:val="24"/>
+        </w:rPr>
+        <w:tab/>
+      </w:r>
+      <w:r>
+        <w:rPr>
+          <w:sz w:val="24"/>
+          <w:szCs w:val="24"/>
+          <w:u w:val="single"/>
+        </w:rPr>
+        <w:tab/>
+      </w:r>
+      <w:r>
+        <w:rPr>
+          <w:sz w:val="24"/>
+          <w:szCs w:val="24"/>
+          <w:u w:val="single"/>
+        </w:rPr>
+        <w:tab/>
+      </w:r>
+      <w:r>
+        <w:rPr>
+          <w:sz w:val="24"/>
+          <w:szCs w:val="24"/>
+          <w:u w:val="single"/>
+        </w:rPr>
+        <w:tab/>
+      </w:r>
+      <w:r>
+        <w:rPr>
+          <w:sz w:val="24"/>
+          <w:szCs w:val="24"/>
+          <w:u w:val="single"/>
+        </w:rPr>
+        <w:tab/>
+      </w:r>
+      <w:r>
+        <w:rPr>
+          <w:sz w:val="24"/>
+          <w:szCs w:val="24"/>
+          <w:u w:val="single"/>
+        </w:rPr>
+        <w:tab/>
+      </w:r>
+      <w:r>
+        <w:rPr>
+          <w:sz w:val="24"/>
+          <w:szCs w:val="24"/>
+          <w:u w:val="single"/>
+        </w:rPr>
+        <w:tab/>
+      </w:r>
+      <w:r>
+        <w:rPr>
+          <w:sz w:val="24"/>
+          <w:szCs w:val="24"/>
+          <w:u w:val="single"/>
+        </w:rPr>
+        <w:tab/>
+      </w:r>
+    </w:p>
+    <w:p>
+      <w:pPr>
+        <w:pStyle w:val="BodyText"/>
+        <w:keepLines/>
+        <w:spacing w:after="240"/>
+        <w:rPr>
+          <w:sz w:val="24"/>
+        </w:rPr>
+      </w:pPr>
+    </w:p>
+    <w:p>
+      <w:pPr>
+        <w:pStyle w:val="BodyText"/>
+        <w:keepLines/>
+        <w:spacing w:after="240"/>
+        <w:rPr>
+          <w:sz w:val="24"/>
+        </w:rPr>
+      </w:pPr>
+    </w:p>
+    <w:p>
+      <w:pPr>
+        <w:pStyle w:val="BodyText"/>
+        <w:keepLines/>
+        <w:spacing w:after="240"/>
+        <w:rPr>
+          <w:sz w:val="24"/>
+        </w:rPr>
+      </w:pPr>
+    </w:p>
+    <w:p>
+      <w:pPr>
+        <w:pStyle w:val="BodyText"/>
+        <w:keepLines/>
+        <w:spacing w:after="240"/>
+        <w:rPr>
+          <w:sz w:val="24"/>
+        </w:rPr>
+      </w:pPr>
+    </w:p>
+    <w:p>
+      <w:pPr>
+        <w:pStyle w:val="BodyText"/>
+        <w:keepLines/>
+        <w:spacing w:after="240"/>
+        <w:rPr>
+          <w:sz w:val="24"/>
+        </w:rPr>
+      </w:pPr>
+    </w:p>
+    <w:p>
+      <w:pPr>
+        <w:pStyle w:val="BodyText"/>
+        <w:keepLines/>
+        <w:spacing w:after="240"/>
+        <w:rPr>
+          <w:sz w:val="24"/>
+        </w:rPr>
+      </w:pPr>
+    </w:p>
+    <w:p>
+      <w:pPr>
+        <w:pStyle w:val="BodyText"/>
+        <w:keepLines/>
+        <w:spacing w:after="240"/>
+        <w:rPr>
+          <w:sz w:val="24"/>
+        </w:rPr>
+      </w:pPr>
+    </w:p>
+    <w:p>
+      <w:pPr>
+        <w:pStyle w:val="BodyText"/>
+        <w:keepLines/>
+        <w:spacing w:after="240"/>
+        <w:rPr>
+          <w:sz w:val="24"/>
+        </w:rPr>
+      </w:pPr>
+    </w:p>
+    <w:p>
+      <w:pPr>
+        <w:pStyle w:val="BodyText"/>
+        <w:keepLines/>
+        <w:spacing w:after="240"/>
+        <w:rPr>
+          <w:sz w:val="24"/>
+        </w:rPr>
+      </w:pPr>
+    </w:p>
+    <w:p>
+      <w:pPr>
+        <w:pStyle w:val="BodyTextIndent"/>
+        <w:keepLines/>
+        <w:spacing w:after="240"/>
+        <w:ind w:firstLine="720"/>
+        <w:rPr>
+          <w:rFonts w:ascii="Times New Roman" w:hAnsi="Times New Roman" w:cs="Times New Roman"/>
+          <w:szCs w:val="24"/>
+        </w:rPr>
+      </w:pPr>
+      <w:r>
+        <w:rPr>
+          <w:rFonts w:ascii="Times New Roman" w:hAnsi="Times New Roman" w:cs="Times New Roman"/>
+          <w:szCs w:val="24"/>
+        </w:rPr>
+        <w:lastRenderedPageBreak/>
+        <w:t>IN WITNESS WHEREOF, the parties hereto have executed this Contract as of the date and year first above written.</w:t>
+      </w:r>
+    </w:p>
+    <w:p>
+      <w:pPr>
+        <w:keepLines/>
+        <w:widowControl/>
+        <w:spacing w:after="240"/>
+        <w:jc w:val="both"/>
+      </w:pPr>
+      <w:r>
+        <w:rPr>
+          <w:u w:val="single"/>
+        </w:rPr>
+        <w:t>OWNER</w:t>
+      </w:r>
+      <w:r>
+        <w:t>:</w:t>
+      </w:r>
+    </w:p>
+    <w:p>
+      <w:pPr>
+        <w:keepLines/>
+        <w:widowControl/>
+        <w:jc w:val="both"/>
+        <w:rPr>
+          <w:bCs/>
+        </w:rPr>
+      </w:pPr>
+      <w:r>
+        <w:rPr>
+          <w:bCs/>
+        </w:rPr>
+        <w:t>{Owner}</w:t>
+      </w:r>
+    </w:p>
+    <w:p>
+      <w:pPr>
+        <w:keepLines/>
+        <w:widowControl/>
+        <w:jc w:val="both"/>
+        <w:rPr>
+          <w:bCs/>
+        </w:rPr>
+      </w:pPr>
+    </w:p>
+    <w:p>
+      <w:pPr>
+        <w:keepLines/>
+        <w:widowControl/>
+        <w:jc w:val="both"/>
+      </w:pPr>
+      <w:r>
+        <w:rPr>
+          <w:bCs/>
+        </w:rPr>
+        <w:t>By:</w:t>
+      </w:r>
+      <w:r>
+        <w:rPr>
+          <w:bCs/>
+        </w:rPr>
+        <w:tab/>
+        <w:t>CRESCENT PROPERTY SERVICES LLC,</w:t>
+      </w:r>
+    </w:p>
+    <w:p>
+      <w:pPr>
+        <w:keepLines/>
+        <w:widowControl/>
+        <w:spacing w:after="720"/>
+        <w:ind w:firstLine="720"/>
+        <w:rPr>
+          <w:bCs/>
+        </w:rPr>
+      </w:pPr>
+      <w:r>
+        <w:rPr>
+          <w:bCs/>
+        </w:rPr>
+        <w:t xml:space="preserve">a </w:t>
+      </w:r>
+      <w:r>
+        <w:rPr>
+          <w:bCs/>
+        </w:rPr>
+        <w:t>Delaware limited liability company,</w:t>
+      </w:r>
+      <w:r>
+        <w:rPr>
+          <w:bCs/>
+        </w:rPr>
+        <w:br/>
+      </w:r>
+      <w:r>
+        <w:rPr>
+          <w:bCs/>
+        </w:rPr>
+        <w:tab/>
+        <w:t>its managing agent</w:t>
+      </w:r>
+    </w:p>
+    <w:p>
+      <w:pPr>
+        <w:keepLines/>
+        <w:widowControl/>
+        <w:ind w:firstLine="720"/>
+        <w:jc w:val="both"/>
+        <w:rPr>
+          <w:u w:val="single"/>
+        </w:rPr>
+      </w:pPr>
+      <w:r>
+        <w:t>By:</w:t>
+      </w:r>
+      <w:r>
+        <w:tab/>
+      </w:r>
+      <w:r>
+        <w:rPr>
+          <w:u w:val="single"/>
+        </w:rPr>
+        <w:tab/>
+      </w:r>
+      <w:r>
+        <w:rPr>
+          <w:u w:val="single"/>
+        </w:rPr>
+        <w:tab/>
+      </w:r>
+      <w:r>
+        <w:rPr>
+          <w:u w:val="single"/>
+        </w:rPr>
+        <w:tab/>
+      </w:r>
+      <w:r>
+        <w:rPr>
+          <w:u w:val="single"/>
+        </w:rPr>
+        <w:tab/>
+      </w:r>
+      <w:r>
+        <w:rPr>
+          <w:u w:val="single"/>
+        </w:rPr>
+        <w:tab/>
+      </w:r>
+      <w:r>
+        <w:rPr>
+          <w:u w:val="single"/>
+        </w:rPr>
+        <w:tab/>
+      </w:r>
+      <w:r>
+        <w:rPr>
+          <w:u w:val="single"/>
+        </w:rPr>
+        <w:tab/>
+      </w:r>
+    </w:p>
+    <w:p>
+      <w:pPr>
+        <w:pStyle w:val="BodyText"/>
+        <w:keepLines/>
+        <w:ind w:firstLine="720"/>
+        <w:rPr>
+          <w:sz w:val="24"/>
+          <w:szCs w:val="24"/>
+          <w:u w:val="single"/>
+        </w:rPr>
+      </w:pPr>
+      <w:r>
+        <w:rPr>
+          <w:sz w:val="24"/>
+          <w:szCs w:val="24"/>
+        </w:rPr>
+        <w:t>Name:</w:t>
+      </w:r>
+      <w:r>
+        <w:rPr>
+          <w:sz w:val="24"/>
+          <w:szCs w:val="24"/>
+        </w:rPr>
+        <w:tab/>
+      </w:r>
+      <w:r>
+        <w:rPr>
+          <w:sz w:val="24"/>
+          <w:szCs w:val="24"/>
+        </w:rPr>
+        <w:t xml:space="preserve">Brandi </w:t>
+      </w:r>
+      <w:proofErr w:type="spellStart"/>
+      <w:r>
+        <w:rPr>
+          <w:sz w:val="24"/>
+          <w:szCs w:val="24"/>
+        </w:rPr>
+        <w:t>Herdzina</w:t>
+      </w:r>
+      <w:proofErr w:type="spellEnd"/>
+    </w:p>
+    <w:p>
+      <w:pPr>
+        <w:pStyle w:val="BodyText"/>
+        <w:keepLines/>
+        <w:spacing w:after="480"/>
+        <w:ind w:firstLine="720"/>
+        <w:rPr>
+          <w:sz w:val="24"/>
+          <w:szCs w:val="24"/>
+          <w:u w:val="single"/>
+        </w:rPr>
+      </w:pPr>
+      <w:r>
+        <w:rPr>
+          <w:sz w:val="24"/>
+          <w:szCs w:val="24"/>
+        </w:rPr>
+        <w:t>Title:</w:t>
+      </w:r>
+      <w:r>
+        <w:rPr>
+          <w:sz w:val="24"/>
+          <w:szCs w:val="24"/>
+        </w:rPr>
+        <w:tab/>
+      </w:r>
+      <w:r>
+        <w:rPr>
+          <w:sz w:val="24"/>
+          <w:szCs w:val="24"/>
+        </w:rPr>
+        <w:t>Authorized Signatory</w:t>
+      </w:r>
+    </w:p>
+    <w:p>
+      <w:pPr>
+        <w:keepLines/>
+        <w:widowControl/>
+        <w:spacing w:after="240"/>
+        <w:jc w:val="both"/>
+      </w:pPr>
+      <w:r>
+        <w:rPr>
+          <w:u w:val="single"/>
+        </w:rPr>
+        <w:t>CONTRACTOR</w:t>
+      </w:r>
+      <w:r>
+        <w:t>:</w:t>
+      </w:r>
+    </w:p>
+    <w:p>
+      <w:pPr>
+        <w:keepLines/>
+        <w:widowControl/>
+        <w:jc w:val="both"/>
+      </w:pPr>
+      <w:r>
+        <w:rPr>
+          <w:bCs/>
+        </w:rPr>
+        <w:t>{Contractor}</w:t>
+      </w:r>
+    </w:p>
+    <w:p>
+      <w:pPr>
+        <w:keepLines/>
+        <w:widowControl/>
+        <w:spacing w:after="720"/>
+        <w:jc w:val="both"/>
+        <w:rPr>
+          <w:bCs/>
+        </w:rPr>
+      </w:pPr>
+      <w:r>
+        <w:rPr>
+          <w:bCs/>
+        </w:rPr>
+        <w:t xml:space="preserve">a </w:t>
+      </w:r>
+      <w:r>
+        <w:rPr>
+          <w:bCs/>
+        </w:rPr>
+        <w:t>{</w:t>
+      </w:r>
+      <w:proofErr w:type="spellStart"/>
+      <w:r>
+        <w:rPr>
+          <w:bCs/>
+        </w:rPr>
+        <w:t>ContractorStateOfFormation</w:t>
+      </w:r>
+      <w:proofErr w:type="spellEnd"/>
+      <w:r>
+        <w:rPr>
+          <w:bCs/>
+        </w:rPr>
+        <w:t>}</w:t>
+      </w:r>
+    </w:p>
+    <w:p>
+      <w:pPr>
+        <w:keepLines/>
+        <w:widowControl/>
+        <w:jc w:val="both"/>
+        <w:rPr>
+          <w:u w:val="single"/>
+        </w:rPr>
+      </w:pPr>
+      <w:r>
+        <w:t>By:</w:t>
+      </w:r>
+      <w:r>
+        <w:tab/>
+      </w:r>
+      <w:r>
+        <w:rPr>
+          <w:u w:val="single"/>
+        </w:rPr>
+        <w:tab/>
+      </w:r>
+      <w:r>
+        <w:rPr>
+          <w:u w:val="single"/>
+        </w:rPr>
+        <w:tab/>
+      </w:r>
+      <w:r>
+        <w:rPr>
+          <w:u w:val="single"/>
+        </w:rPr>
+        <w:tab/>
+      </w:r>
+      <w:r>
+        <w:rPr>
+          <w:u w:val="single"/>
+        </w:rPr>
+        <w:tab/>
+      </w:r>
+      <w:r>
+        <w:rPr>
+          <w:u w:val="single"/>
+        </w:rPr>
+        <w:tab/>
+      </w:r>
+      <w:r>
+        <w:rPr>
+          <w:u w:val="single"/>
+        </w:rPr>
+        <w:tab/>
+      </w:r>
+      <w:r>
+        <w:rPr>
+          <w:u w:val="single"/>
+        </w:rPr>
+        <w:tab/>
+      </w:r>
+    </w:p>
+    <w:p>
+      <w:pPr>
+        <w:pStyle w:val="BodyText"/>
+        <w:keepLines/>
+        <w:rPr>
+          <w:sz w:val="24"/>
+          <w:szCs w:val="24"/>
+          <w:u w:val="single"/>
+        </w:rPr>
+      </w:pPr>
+      <w:r>
+        <w:rPr>
+          <w:sz w:val="24"/>
+          <w:szCs w:val="24"/>
+        </w:rPr>
+        <w:t>Name:</w:t>
+      </w:r>
+      <w:r>
+        <w:rPr>
+          <w:sz w:val="24"/>
+          <w:szCs w:val="24"/>
+        </w:rPr>
+        <w:tab/>
+      </w:r>
+      <w:r>
+        <w:rPr>
+          <w:sz w:val="24"/>
+          <w:szCs w:val="24"/>
+          <w:u w:val="single"/>
+        </w:rPr>
+        <w:tab/>
+      </w:r>
+      <w:r>
+        <w:rPr>
+          <w:sz w:val="24"/>
+          <w:szCs w:val="24"/>
+          <w:u w:val="single"/>
+        </w:rPr>
+        <w:tab/>
+      </w:r>
+      <w:r>
+        <w:rPr>
+          <w:sz w:val="24"/>
+          <w:szCs w:val="24"/>
+          <w:u w:val="single"/>
+        </w:rPr>
+        <w:tab/>
+      </w:r>
+      <w:r>
+        <w:rPr>
+          <w:sz w:val="24"/>
+          <w:szCs w:val="24"/>
+          <w:u w:val="single"/>
+        </w:rPr>
+        <w:tab/>
+      </w:r>
+      <w:r>
+        <w:rPr>
+          <w:sz w:val="24"/>
+          <w:szCs w:val="24"/>
+          <w:u w:val="single"/>
+        </w:rPr>
+        <w:tab/>
+      </w:r>
+      <w:r>
+        <w:rPr>
+          <w:sz w:val="24"/>
+          <w:szCs w:val="24"/>
+          <w:u w:val="single"/>
+        </w:rPr>
+        <w:tab/>
+      </w:r>
+      <w:r>
+        <w:rPr>
+          <w:sz w:val="24"/>
+          <w:szCs w:val="24"/>
+          <w:u w:val="single"/>
+        </w:rPr>
+        <w:tab/>
+      </w:r>
+    </w:p>
+    <w:p>
+      <w:pPr>
+        <w:pStyle w:val="BodyText"/>
+        <w:keepLines/>
+        <w:spacing w:after="240"/>
+        <w:rPr>
+          <w:sz w:val="24"/>
+        </w:rPr>
+      </w:pPr>
+      <w:r>
+        <w:rPr>
+          <w:sz w:val="24"/>
+          <w:szCs w:val="24"/>
+        </w:rPr>
+        <w:t>Title:</w:t>
+      </w:r>
+      <w:r>
+        <w:rPr>
+          <w:sz w:val="24"/>
+          <w:szCs w:val="24"/>
+        </w:rPr>
+        <w:tab/>
+      </w:r>
+      <w:r>
+        <w:rPr>
+          <w:sz w:val="24"/>
+          <w:szCs w:val="24"/>
+          <w:u w:val="single"/>
+        </w:rPr>
+        <w:tab/>
+      </w:r>
+      <w:r>
+        <w:rPr>
+          <w:sz w:val="24"/>
+          <w:szCs w:val="24"/>
+          <w:u w:val="single"/>
+        </w:rPr>
+        <w:tab/>
+      </w:r>
+      <w:r>
+        <w:rPr>
+          <w:sz w:val="24"/>
+          <w:szCs w:val="24"/>
+          <w:u w:val="single"/>
+        </w:rPr>
+        <w:tab/>
+      </w:r>
+      <w:r>
+        <w:rPr>
+          <w:sz w:val="24"/>
+          <w:szCs w:val="24"/>
+          <w:u w:val="single"/>
+        </w:rPr>
+        <w:tab/>
+      </w:r>
+      <w:r>
+        <w:rPr>
+          <w:sz w:val="24"/>
+          <w:szCs w:val="24"/>
+          <w:u w:val="single"/>
+        </w:rPr>
+        <w:tab/>
+      </w:r>
+      <w:r>
+        <w:rPr>
+          <w:sz w:val="24"/>
+          <w:szCs w:val="24"/>
+          <w:u w:val="single"/>
+        </w:rPr>
+        <w:tab/>
+      </w:r>
+      <w:r>
+        <w:rPr>
+          <w:sz w:val="24"/>
+          <w:szCs w:val="24"/>
+          <w:u w:val="single"/>
+        </w:rPr>
+        <w:tab/>
+      </w:r>
+    </w:p>
+    <w:p>
+      <w:pPr>
+        <w:pStyle w:val="BodyText"/>
+        <w:keepLines/>
+        <w:spacing w:after="240"/>
+        <w:rPr>
+          <w:sz w:val="24"/>
+        </w:rPr>
+      </w:pPr>
+    </w:p>
+    <w:p>
+      <w:pPr>
+        <w:pStyle w:val="BodyText"/>
+        <w:keepLines/>
+        <w:spacing w:after="240"/>
+        <w:rPr>
+          <w:sz w:val="24"/>
+        </w:rPr>
+      </w:pPr>
+    </w:p>
+    <w:p>
+      <w:pPr>
+        <w:pStyle w:val="BodyText"/>
+        <w:keepLines/>
+        <w:spacing w:after="240"/>
+        <w:rPr>
+          <w:sz w:val="24"/>
+        </w:rPr>
+      </w:pPr>
+    </w:p>
+    <w:p>
+      <w:pPr>
+        <w:pStyle w:val="BodyText"/>
+        <w:keepLines/>
+        <w:spacing w:after="240"/>
+        <w:rPr>
+          <w:sz w:val="24"/>
+        </w:rPr>
+      </w:pPr>
+    </w:p>
+    <w:p>
+      <w:pPr>
+        <w:pStyle w:val="BodyText"/>
+        <w:keepLines/>
+        <w:spacing w:after="240"/>
+        <w:rPr>
+          <w:sz w:val="24"/>
+        </w:rPr>
+      </w:pPr>
+    </w:p>
+    <w:p>
+      <w:pPr>
+        <w:pStyle w:val="BodyText"/>
+        <w:keepLines/>
+        <w:spacing w:after="240"/>
+        <w:rPr>
+          <w:sz w:val="24"/>
+        </w:rPr>
+      </w:pPr>
+    </w:p>
+    <w:p>
+      <w:pPr>
+        <w:pStyle w:val="BodyText"/>
+        <w:keepLines/>
+        <w:spacing w:after="240"/>
+        <w:rPr>
+          <w:sz w:val="24"/>
+        </w:rPr>
+      </w:pPr>
+    </w:p>
+    <w:p>
+      <w:pPr>
+        <w:pStyle w:val="BodyText"/>
+        <w:keepLines/>
+        <w:spacing w:after="240"/>
+        <w:rPr>
+          <w:sz w:val="24"/>
+        </w:rPr>
+      </w:pPr>
+    </w:p>
+    <w:p>
+      <w:pPr>
+        <w:pStyle w:val="BodyText"/>
+        <w:keepLines/>
+        <w:spacing w:after="240"/>
+        <w:rPr>
+          <w:sz w:val="24"/>
+        </w:rPr>
+      </w:pPr>
+    </w:p>
+    <w:p>
+      <w:pPr>
+        <w:pStyle w:val="BodyText"/>
+        <w:keepLines/>
+        <w:spacing w:after="240"/>
+        <w:rPr>
+          <w:sz w:val="24"/>
         </w:rPr>
         <w:sectPr>
           <w:footerReference w:type="default" r:id="rId16"/>
@@ -18021,7 +22585,7 @@
     <w:lsdException w:name="HTML Sample" w:semiHidden="1" w:unhideWhenUsed="1"/>
     <w:lsdException w:name="HTML Typewriter" w:semiHidden="1" w:unhideWhenUsed="1"/>
     <w:lsdException w:name="HTML Variable" w:semiHidden="1" w:unhideWhenUsed="1"/>
-    <w:lsdException w:name="Normal Table" w:locked="0"/>
+    <w:lsdException w:name="Normal Table" w:locked="0" w:semiHidden="1" w:unhideWhenUsed="1"/>
     <w:lsdException w:name="annotation subject" w:semiHidden="1" w:unhideWhenUsed="1"/>
     <w:lsdException w:name="No List" w:locked="0" w:semiHidden="1" w:uiPriority="99" w:unhideWhenUsed="1"/>
     <w:lsdException w:name="Outline List 1" w:locked="0" w:semiHidden="1" w:unhideWhenUsed="1"/>
@@ -18064,8 +22628,11 @@
     <w:lsdException w:name="Table Contemporary" w:semiHidden="1" w:unhideWhenUsed="1"/>
     <w:lsdException w:name="Table Elegant" w:semiHidden="1" w:unhideWhenUsed="1"/>
     <w:lsdException w:name="Table Professional" w:semiHidden="1" w:unhideWhenUsed="1"/>
+    <w:lsdException w:name="Table Subtle 1" w:semiHidden="1" w:unhideWhenUsed="1"/>
     <w:lsdException w:name="Table Subtle 2" w:semiHidden="1" w:unhideWhenUsed="1"/>
     <w:lsdException w:name="Table Web 1" w:semiHidden="1" w:unhideWhenUsed="1"/>
+    <w:lsdException w:name="Table Web 2" w:semiHidden="1" w:unhideWhenUsed="1"/>
+    <w:lsdException w:name="Table Web 3" w:semiHidden="1" w:unhideWhenUsed="1"/>
     <w:lsdException w:name="Balloon Text" w:locked="0" w:semiHidden="1" w:unhideWhenUsed="1"/>
     <w:lsdException w:name="Table Theme" w:semiHidden="1" w:unhideWhenUsed="1"/>
     <w:lsdException w:name="Placeholder Text" w:semiHidden="1" w:uiPriority="99"/>
@@ -18292,7 +22859,7 @@
   <w:style w:type="paragraph" w:default="1" w:styleId="Normal">
     <w:name w:val="Normal"/>
     <w:qFormat/>
-    <w:rsid w:val="00E374C3"/>
+    <w:rsid w:val="007C58C5"/>
     <w:pPr>
       <w:widowControl w:val="0"/>
       <w:autoSpaceDE w:val="0"/>
@@ -18451,6 +23018,7 @@
   <w:style w:type="paragraph" w:styleId="BodyTextIndent">
     <w:name w:val="Body Text Indent"/>
     <w:basedOn w:val="Normal"/>
+    <w:link w:val="BodyTextIndentChar"/>
     <w:locked/>
     <w:rsid w:val="003266C3"/>
     <w:pPr>
@@ -18514,6 +23082,7 @@
   <w:style w:type="paragraph" w:styleId="BodyText">
     <w:name w:val="Body Text"/>
     <w:basedOn w:val="Normal"/>
+    <w:link w:val="BodyTextChar"/>
     <w:locked/>
     <w:rsid w:val="003266C3"/>
     <w:pPr>
@@ -18748,6 +23317,25 @@
     <w:rsid w:val="00B56874"/>
     <w:rPr>
       <w:color w:val="808080"/>
+    </w:rPr>
+  </w:style>
+  <w:style w:type="character" w:customStyle="1" w:styleId="BodyTextIndentChar">
+    <w:name w:val="Body Text Indent Char"/>
+    <w:basedOn w:val="DefaultParagraphFont"/>
+    <w:link w:val="BodyTextIndent"/>
+    <w:rsid w:val="007C58C5"/>
+    <w:rPr>
+      <w:rFonts w:ascii="Arial" w:hAnsi="Arial" w:cs="Arial"/>
+      <w:sz w:val="24"/>
+    </w:rPr>
+  </w:style>
+  <w:style w:type="character" w:customStyle="1" w:styleId="BodyTextChar">
+    <w:name w:val="Body Text Char"/>
+    <w:basedOn w:val="DefaultParagraphFont"/>
+    <w:link w:val="BodyText"/>
+    <w:rsid w:val="007C58C5"/>
+    <w:rPr>
+      <w:sz w:val="22"/>
     </w:rPr>
   </w:style>
 </w:styles>
@@ -19425,7 +24013,9 @@
   <w:rsids>
     <w:rsidRoot w:val="00504651"/>
     <w:rsid w:val="000534BE"/>
+    <w:rsid w:val="003545F9"/>
     <w:rsid w:val="00504651"/>
+    <w:rsid w:val="00CF2004"/>
   </w:rsids>
   <m:mathPr>
     <m:mathFont m:val="Cambria Math"/>
@@ -20260,7 +24850,12 @@
 </file>
 
 <file path=customXml/item1.xml><?xml version="1.0" encoding="utf-8"?>
-<b:Sources xmlns:b="http://schemas.openxmlformats.org/officeDocument/2006/bibliography" xmlns="http://schemas.openxmlformats.org/officeDocument/2006/bibliography" SelectedStyle="\APA.XSL" StyleName="APA"/>
+<?mso-contentType ?>
+<FormTemplates xmlns="http://schemas.microsoft.com/sharepoint/v3/contenttype/forms">
+  <Display>DocumentLibraryForm</Display>
+  <Edit>DocumentLibraryForm</Edit>
+  <New>DocumentLibraryForm</New>
+</FormTemplates>
 </file>
 
 <file path=customXml/item2.xml><?xml version="1.0" encoding="utf-8"?>
@@ -20276,12 +24871,7 @@
 </file>
 
 <file path=customXml/item3.xml><?xml version="1.0" encoding="utf-8"?>
-<?mso-contentType ?>
-<FormTemplates xmlns="http://schemas.microsoft.com/sharepoint/v3/contenttype/forms">
-  <Display>DocumentLibraryForm</Display>
-  <Edit>DocumentLibraryForm</Edit>
-  <New>DocumentLibraryForm</New>
-</FormTemplates>
+<b:Sources xmlns:b="http://schemas.openxmlformats.org/officeDocument/2006/bibliography" xmlns="http://schemas.openxmlformats.org/officeDocument/2006/bibliography" SelectedStyle="\APA.XSL" StyleName="APA"/>
 </file>
 
 <file path=customXml/item4.xml><?xml version="1.0" encoding="utf-8"?>
@@ -20532,9 +25122,9 @@
 </file>
 
 <file path=customXml/itemProps1.xml><?xml version="1.0" encoding="utf-8"?>
-<ds:datastoreItem xmlns:ds="http://schemas.openxmlformats.org/officeDocument/2006/customXml" ds:itemID="{E71F609C-B15D-4DC9-9E82-77F2F8ED48A8}">
+<ds:datastoreItem xmlns:ds="http://schemas.openxmlformats.org/officeDocument/2006/customXml" ds:itemID="{2700FF48-A1E4-41E5-9530-8287BA93862B}">
   <ds:schemaRefs>
-    <ds:schemaRef ds:uri="http://schemas.openxmlformats.org/officeDocument/2006/bibliography"/>
+    <ds:schemaRef ds:uri="http://schemas.microsoft.com/sharepoint/v3/contenttype/forms"/>
   </ds:schemaRefs>
 </ds:datastoreItem>
 </file>
@@ -20550,9 +25140,9 @@
 </file>
 
 <file path=customXml/itemProps3.xml><?xml version="1.0" encoding="utf-8"?>
-<ds:datastoreItem xmlns:ds="http://schemas.openxmlformats.org/officeDocument/2006/customXml" ds:itemID="{2700FF48-A1E4-41E5-9530-8287BA93862B}">
+<ds:datastoreItem xmlns:ds="http://schemas.openxmlformats.org/officeDocument/2006/customXml" ds:itemID="{E71F609C-B15D-4DC9-9E82-77F2F8ED48A8}">
   <ds:schemaRefs>
-    <ds:schemaRef ds:uri="http://schemas.microsoft.com/sharepoint/v3/contenttype/forms"/>
+    <ds:schemaRef ds:uri="http://schemas.openxmlformats.org/officeDocument/2006/bibliography"/>
   </ds:schemaRefs>
 </ds:datastoreItem>
 </file>

</xml_diff>

<commit_message>
QA Fixes before deployment
</commit_message>
<xml_diff>
--- a/src/assets/template/FlatironServiceContractTemplate.docx
+++ b/src/assets/template/FlatironServiceContractTemplate.docx
@@ -802,12 +802,6 @@
           <w:bCs/>
         </w:rPr>
         <w:tab/>
-      </w:r>
-      <w:r>
-        <w:rPr>
-          <w:bCs/>
-        </w:rPr>
-        <w:t xml:space="preserve">Attn: </w:t>
       </w:r>
       <w:r>
         <w:t>{</w:t>
@@ -856,12 +850,6 @@
           <w:u w:val="none"/>
         </w:rPr>
         <w:tab/>
-      </w:r>
-      <w:r>
-        <w:t>Email:</w:t>
-      </w:r>
-      <w:r>
-        <w:t xml:space="preserve"> </w:t>
       </w:r>
       <w:r>
         <w:t>{</w:t>
@@ -23501,9 +23489,9 @@
   <w:rsids>
     <w:rsidRoot w:val="00504651"/>
     <w:rsid w:val="000534BE"/>
+    <w:rsid w:val="003229B6"/>
     <w:rsid w:val="00504651"/>
     <w:rsid w:val="00854626"/>
-    <w:rsid w:val="009B7F51"/>
     <w:rsid w:val="00CF2004"/>
     <w:rsid w:val="00E15395"/>
   </w:rsids>

</xml_diff>